<commit_message>
puntjes op de i
</commit_message>
<xml_diff>
--- a/Feedback.docx
+++ b/Feedback.docx
@@ -4,35 +4,94 @@
   <w:body>
     <w:p>
       <w:pPr>
-        <w:ind w:left="735" w:firstLine="0"/>
+        <w:pStyle w:val="Kop1"/>
         <w:jc w:val="center"/>
+        <w:rPr>
+          <w:u w:color="000000"/>
+          <w:lang w:val="en-GB"/>
+        </w:rPr>
+      </w:pPr>
+      <w:r>
+        <w:rPr>
+          <w:u w:color="000000"/>
+          <w:lang w:val="en-GB"/>
+        </w:rPr>
+        <w:t xml:space="preserve">Tip &amp; Tops </w:t>
+      </w:r>
+      <w:proofErr w:type="spellStart"/>
+      <w:r>
+        <w:rPr>
+          <w:u w:color="000000"/>
+          <w:lang w:val="en-GB"/>
+        </w:rPr>
+        <w:t>periode</w:t>
+      </w:r>
+      <w:proofErr w:type="spellEnd"/>
+      <w:r>
+        <w:rPr>
+          <w:u w:color="000000"/>
+          <w:lang w:val="en-GB"/>
+        </w:rPr>
+        <w:t xml:space="preserve"> </w:t>
+      </w:r>
+      <w:proofErr w:type="spellStart"/>
+      <w:r>
+        <w:rPr>
+          <w:u w:color="000000"/>
+          <w:lang w:val="en-GB"/>
+        </w:rPr>
+        <w:t>één</w:t>
+      </w:r>
+      <w:proofErr w:type="spellEnd"/>
+    </w:p>
+    <w:p>
+      <w:pPr>
+        <w:pStyle w:val="Kop1"/>
+        <w:jc w:val="center"/>
+        <w:rPr>
+          <w:u w:color="000000"/>
+          <w:lang w:val="en-GB"/>
+        </w:rPr>
+      </w:pPr>
+      <w:r>
+        <w:rPr>
+          <w:u w:color="000000"/>
+          <w:lang w:val="en-GB"/>
+        </w:rPr>
+        <w:t xml:space="preserve"> Project Sunny</w:t>
+      </w:r>
+    </w:p>
+    <w:p>
+      <w:pPr>
+        <w:jc w:val="center"/>
+        <w:rPr>
+          <w:lang w:val="en-GB"/>
+        </w:rPr>
       </w:pPr>
       <w:r>
         <w:rPr>
           <w:b/>
           <w:sz w:val="30"/>
           <w:u w:val="single" w:color="000000"/>
+          <w:lang w:val="en-GB"/>
         </w:rPr>
         <w:t>Elmedin Arifi</w:t>
       </w:r>
+    </w:p>
+    <w:p>
+      <w:pPr>
+        <w:spacing w:after="83"/>
+        <w:ind w:left="820"/>
+        <w:jc w:val="center"/>
+        <w:rPr>
+          <w:lang w:val="en-GB"/>
+        </w:rPr>
+      </w:pPr>
       <w:r>
         <w:rPr>
           <w:b/>
           <w:sz w:val="30"/>
-        </w:rPr>
-        <w:t xml:space="preserve"> </w:t>
-      </w:r>
-    </w:p>
-    <w:p>
-      <w:pPr>
-        <w:spacing w:after="83"/>
-        <w:ind w:left="820" w:firstLine="0"/>
-        <w:jc w:val="center"/>
-      </w:pPr>
-      <w:r>
-        <w:rPr>
-          <w:b/>
-          <w:sz w:val="30"/>
+          <w:lang w:val="en-GB"/>
         </w:rPr>
         <w:t xml:space="preserve"> </w:t>
       </w:r>
@@ -44,15 +103,11 @@
       </w:pPr>
       <w:r>
         <w:rPr>
-          <w:sz w:val="22"/>
           <w:u w:val="single" w:color="000000"/>
         </w:rPr>
         <w:t>Lucas S.</w:t>
       </w:r>
       <w:r>
-        <w:rPr>
-          <w:sz w:val="22"/>
-        </w:rPr>
         <w:t xml:space="preserve"> </w:t>
       </w:r>
     </w:p>
@@ -62,9 +117,6 @@
         <w:ind w:left="-5"/>
       </w:pPr>
       <w:r>
-        <w:rPr>
-          <w:sz w:val="22"/>
-        </w:rPr>
         <w:t xml:space="preserve">Top: Reageert goed op kritiek en advies  </w:t>
       </w:r>
     </w:p>
@@ -74,21 +126,14 @@
         <w:ind w:left="-5"/>
       </w:pPr>
       <w:r>
-        <w:rPr>
-          <w:sz w:val="22"/>
-        </w:rPr>
         <w:t xml:space="preserve">Tip: Probeer wat minder te laat te komen (vooral voor docenten). </w:t>
       </w:r>
     </w:p>
     <w:p>
       <w:pPr>
         <w:spacing w:after="158"/>
-        <w:ind w:left="0" w:firstLine="0"/>
-      </w:pPr>
-      <w:r>
-        <w:rPr>
-          <w:sz w:val="22"/>
-        </w:rPr>
+      </w:pPr>
+      <w:r>
         <w:t xml:space="preserve"> </w:t>
       </w:r>
     </w:p>
@@ -99,15 +144,11 @@
       </w:pPr>
       <w:r>
         <w:rPr>
-          <w:sz w:val="22"/>
           <w:u w:val="single" w:color="000000"/>
         </w:rPr>
         <w:t>Noah</w:t>
       </w:r>
       <w:r>
-        <w:rPr>
-          <w:sz w:val="22"/>
-        </w:rPr>
         <w:t xml:space="preserve"> </w:t>
       </w:r>
     </w:p>
@@ -117,9 +158,6 @@
         <w:ind w:left="-5"/>
       </w:pPr>
       <w:r>
-        <w:rPr>
-          <w:sz w:val="22"/>
-        </w:rPr>
         <w:t xml:space="preserve">Top: Doet goed mee met de groep en reageert goed op taken </w:t>
       </w:r>
     </w:p>
@@ -129,21 +167,14 @@
         <w:ind w:left="-5"/>
       </w:pPr>
       <w:r>
-        <w:rPr>
-          <w:sz w:val="22"/>
-        </w:rPr>
         <w:t xml:space="preserve">Tip: Meer initiatief tonen </w:t>
       </w:r>
     </w:p>
     <w:p>
       <w:pPr>
         <w:spacing w:after="158"/>
-        <w:ind w:left="0" w:firstLine="0"/>
-      </w:pPr>
-      <w:r>
-        <w:rPr>
-          <w:sz w:val="22"/>
-        </w:rPr>
+      </w:pPr>
+      <w:r>
         <w:t xml:space="preserve"> </w:t>
       </w:r>
     </w:p>
@@ -154,15 +185,11 @@
       </w:pPr>
       <w:r>
         <w:rPr>
-          <w:sz w:val="22"/>
           <w:u w:val="single" w:color="000000"/>
         </w:rPr>
         <w:t>Lucas W.</w:t>
       </w:r>
       <w:r>
-        <w:rPr>
-          <w:sz w:val="22"/>
-        </w:rPr>
         <w:t xml:space="preserve"> </w:t>
       </w:r>
     </w:p>
@@ -172,9 +199,6 @@
         <w:ind w:left="-5"/>
       </w:pPr>
       <w:r>
-        <w:rPr>
-          <w:sz w:val="22"/>
-        </w:rPr>
         <w:t xml:space="preserve">Top: Goeie initiatief vertoon </w:t>
       </w:r>
     </w:p>
@@ -184,20 +208,19 @@
         <w:ind w:left="-5"/>
       </w:pPr>
       <w:r>
-        <w:rPr>
-          <w:sz w:val="22"/>
-        </w:rPr>
-        <w:t xml:space="preserve">Tip: Misschien meer tijd besteden aan coderen/webdev </w:t>
-      </w:r>
-    </w:p>
-    <w:p>
-      <w:pPr>
-        <w:ind w:left="0" w:firstLine="0"/>
-      </w:pPr>
-      <w:r>
-        <w:rPr>
-          <w:sz w:val="22"/>
-        </w:rPr>
+        <w:t>Tip: Misschien meer tijd besteden aan coderen/</w:t>
+      </w:r>
+      <w:proofErr w:type="spellStart"/>
+      <w:r>
+        <w:t>webdev</w:t>
+      </w:r>
+      <w:proofErr w:type="spellEnd"/>
+      <w:r>
+        <w:t xml:space="preserve"> </w:t>
+      </w:r>
+    </w:p>
+    <w:p>
+      <w:r>
         <w:t xml:space="preserve"> </w:t>
       </w:r>
     </w:p>
@@ -208,15 +231,11 @@
       </w:pPr>
       <w:r>
         <w:rPr>
-          <w:sz w:val="22"/>
           <w:u w:val="single" w:color="000000"/>
         </w:rPr>
         <w:t>Bryan</w:t>
       </w:r>
       <w:r>
-        <w:rPr>
-          <w:sz w:val="22"/>
-        </w:rPr>
         <w:t xml:space="preserve"> </w:t>
       </w:r>
     </w:p>
@@ -226,9 +245,6 @@
         <w:ind w:left="-5"/>
       </w:pPr>
       <w:r>
-        <w:rPr>
-          <w:sz w:val="22"/>
-        </w:rPr>
         <w:t xml:space="preserve">Top: Indrukwekkende inzet en initiatief </w:t>
       </w:r>
     </w:p>
@@ -238,28 +254,22 @@
         <w:ind w:left="-5"/>
       </w:pPr>
       <w:r>
-        <w:rPr>
-          <w:sz w:val="22"/>
-        </w:rPr>
         <w:t xml:space="preserve">Tip: Probeer meer met je groepje te werken en mensen op de hoogte stellen van wat je hebt gedaan of wilt gaan doen.  </w:t>
       </w:r>
     </w:p>
     <w:p>
       <w:pPr>
         <w:spacing w:after="0"/>
-        <w:ind w:left="0" w:firstLine="0"/>
       </w:pPr>
       <w:r>
         <w:rPr>
           <w:rFonts w:ascii="Calibri" w:eastAsia="Calibri" w:hAnsi="Calibri" w:cs="Calibri"/>
-          <w:sz w:val="22"/>
         </w:rPr>
         <w:t xml:space="preserve"> </w:t>
       </w:r>
       <w:r>
         <w:rPr>
           <w:rFonts w:ascii="Calibri" w:eastAsia="Calibri" w:hAnsi="Calibri" w:cs="Calibri"/>
-          <w:sz w:val="22"/>
         </w:rPr>
         <w:tab/>
         <w:t xml:space="preserve"> </w:t>
@@ -271,11 +281,15 @@
         <w:ind w:left="24" w:right="3"/>
       </w:pPr>
       <w:r>
-        <w:t>Lucas Wanink</w:t>
-      </w:r>
-      <w:r>
-        <w:rPr>
-          <w:b w:val="0"/>
+        <w:t xml:space="preserve">Lucas </w:t>
+      </w:r>
+      <w:proofErr w:type="spellStart"/>
+      <w:r>
+        <w:t>Wanink</w:t>
+      </w:r>
+      <w:proofErr w:type="spellEnd"/>
+      <w:r>
+        <w:rPr>
           <w:vertAlign w:val="subscript"/>
         </w:rPr>
         <w:t xml:space="preserve"> </w:t>
@@ -284,7 +298,6 @@
     <w:p>
       <w:pPr>
         <w:spacing w:after="86"/>
-        <w:ind w:left="0" w:firstLine="0"/>
       </w:pPr>
       <w:r>
         <w:rPr>
@@ -344,7 +357,6 @@
     <w:p>
       <w:pPr>
         <w:spacing w:after="158"/>
-        <w:ind w:left="0" w:firstLine="0"/>
       </w:pPr>
       <w:r>
         <w:rPr>
@@ -359,13 +371,7 @@
         <w:ind w:left="-5"/>
       </w:pPr>
       <w:r>
-        <w:t>Bryan</w:t>
-      </w:r>
-      <w:r>
-        <w:rPr>
-          <w:u w:val="none"/>
-        </w:rPr>
-        <w:t xml:space="preserve"> </w:t>
+        <w:t xml:space="preserve">Bryan </w:t>
       </w:r>
     </w:p>
     <w:p>
@@ -396,6 +402,7 @@
         <w:rPr>
           <w:b/>
         </w:rPr>
+        <w:lastRenderedPageBreak/>
         <w:t xml:space="preserve">Tip: </w:t>
       </w:r>
       <w:r>
@@ -411,13 +418,11 @@
     <w:p>
       <w:pPr>
         <w:spacing w:after="158"/>
-        <w:ind w:left="0" w:firstLine="0"/>
-      </w:pPr>
-      <w:r>
-        <w:rPr>
-          <w:b/>
-        </w:rPr>
-        <w:lastRenderedPageBreak/>
+      </w:pPr>
+      <w:r>
+        <w:rPr>
+          <w:b/>
+        </w:rPr>
         <w:t xml:space="preserve"> </w:t>
       </w:r>
     </w:p>
@@ -427,13 +432,7 @@
         <w:ind w:left="-5"/>
       </w:pPr>
       <w:r>
-        <w:t>Elmedin</w:t>
-      </w:r>
-      <w:r>
-        <w:rPr>
-          <w:u w:val="none"/>
-        </w:rPr>
-        <w:t xml:space="preserve"> </w:t>
+        <w:t xml:space="preserve">Elmedin </w:t>
       </w:r>
     </w:p>
     <w:p>
@@ -473,7 +472,6 @@
     <w:p>
       <w:pPr>
         <w:spacing w:after="161"/>
-        <w:ind w:left="0" w:firstLine="0"/>
       </w:pPr>
       <w:r>
         <w:rPr>
@@ -488,13 +486,7 @@
         <w:ind w:left="-5"/>
       </w:pPr>
       <w:r>
-        <w:t>Noah</w:t>
-      </w:r>
-      <w:r>
-        <w:rPr>
-          <w:u w:val="none"/>
-        </w:rPr>
-        <w:t xml:space="preserve"> </w:t>
+        <w:t xml:space="preserve">Noah </w:t>
       </w:r>
     </w:p>
     <w:p>
@@ -528,25 +520,30 @@
         <w:t xml:space="preserve">Tip: </w:t>
       </w:r>
       <w:r>
-        <w:t xml:space="preserve">Soms wat minder bezig zijn met Discord en wat meer met de opdrachten bezig gaan. </w:t>
+        <w:t xml:space="preserve">Soms wat minder bezig zijn met </w:t>
+      </w:r>
+      <w:proofErr w:type="spellStart"/>
+      <w:r>
+        <w:t>Discord</w:t>
+      </w:r>
+      <w:proofErr w:type="spellEnd"/>
+      <w:r>
+        <w:t xml:space="preserve"> en wat meer met de opdrachten bezig gaan. </w:t>
       </w:r>
     </w:p>
     <w:p>
       <w:pPr>
         <w:spacing w:after="0"/>
-        <w:ind w:left="0" w:firstLine="0"/>
       </w:pPr>
       <w:r>
         <w:rPr>
           <w:rFonts w:ascii="Calibri" w:eastAsia="Calibri" w:hAnsi="Calibri" w:cs="Calibri"/>
-          <w:sz w:val="22"/>
         </w:rPr>
         <w:t xml:space="preserve"> </w:t>
       </w:r>
       <w:r>
         <w:rPr>
           <w:rFonts w:ascii="Calibri" w:eastAsia="Calibri" w:hAnsi="Calibri" w:cs="Calibri"/>
-          <w:sz w:val="22"/>
         </w:rPr>
         <w:tab/>
         <w:t xml:space="preserve"> </w:t>
@@ -558,13 +555,21 @@
         <w:ind w:left="24" w:right="3"/>
       </w:pPr>
       <w:r>
-        <w:t xml:space="preserve">Bryan Potze </w:t>
+        <w:t xml:space="preserve">Bryan </w:t>
+      </w:r>
+      <w:proofErr w:type="spellStart"/>
+      <w:r>
+        <w:t>Potze</w:t>
+      </w:r>
+      <w:proofErr w:type="spellEnd"/>
+      <w:r>
+        <w:t xml:space="preserve"> </w:t>
       </w:r>
     </w:p>
     <w:p>
       <w:pPr>
         <w:spacing w:after="86"/>
-        <w:ind w:left="106" w:firstLine="0"/>
+        <w:ind w:left="106"/>
         <w:jc w:val="center"/>
       </w:pPr>
       <w:r>
@@ -615,13 +620,20 @@
         <w:t xml:space="preserve">Tip: </w:t>
       </w:r>
       <w:r>
-        <w:t xml:space="preserve">Ga wat eerder van huis weg zodat je optijd op school bent </w:t>
+        <w:t xml:space="preserve">Ga wat eerder van huis weg zodat je </w:t>
+      </w:r>
+      <w:proofErr w:type="spellStart"/>
+      <w:r>
+        <w:t>optijd</w:t>
+      </w:r>
+      <w:proofErr w:type="spellEnd"/>
+      <w:r>
+        <w:t xml:space="preserve"> op school bent </w:t>
       </w:r>
     </w:p>
     <w:p>
       <w:pPr>
         <w:spacing w:after="158"/>
-        <w:ind w:left="0" w:firstLine="0"/>
       </w:pPr>
       <w:r>
         <w:rPr>
@@ -635,13 +647,12 @@
         <w:pStyle w:val="Kop2"/>
         <w:ind w:left="-5"/>
       </w:pPr>
+      <w:proofErr w:type="spellStart"/>
       <w:r>
         <w:t>Lucas.W</w:t>
       </w:r>
-      <w:r>
-        <w:rPr>
-          <w:u w:val="none"/>
-        </w:rPr>
+      <w:proofErr w:type="spellEnd"/>
+      <w:r>
         <w:t xml:space="preserve"> </w:t>
       </w:r>
     </w:p>
@@ -688,7 +699,6 @@
     <w:p>
       <w:pPr>
         <w:spacing w:after="158"/>
-        <w:ind w:left="0" w:firstLine="0"/>
       </w:pPr>
       <w:r>
         <w:rPr>
@@ -703,13 +713,7 @@
         <w:ind w:left="-5"/>
       </w:pPr>
       <w:r>
-        <w:t>Elmedin</w:t>
-      </w:r>
-      <w:r>
-        <w:rPr>
-          <w:u w:val="none"/>
-        </w:rPr>
-        <w:t xml:space="preserve"> </w:t>
+        <w:t xml:space="preserve">Elmedin </w:t>
       </w:r>
     </w:p>
     <w:p>
@@ -749,7 +753,6 @@
     <w:p>
       <w:pPr>
         <w:spacing w:after="158"/>
-        <w:ind w:left="0" w:firstLine="0"/>
       </w:pPr>
       <w:r>
         <w:rPr>
@@ -764,13 +767,7 @@
         <w:ind w:left="-5"/>
       </w:pPr>
       <w:r>
-        <w:t>Noah</w:t>
-      </w:r>
-      <w:r>
-        <w:rPr>
-          <w:u w:val="none"/>
-        </w:rPr>
-        <w:t xml:space="preserve"> </w:t>
+        <w:t xml:space="preserve">Noah </w:t>
       </w:r>
     </w:p>
     <w:p>
@@ -801,23 +798,28 @@
         <w:rPr>
           <w:b/>
         </w:rPr>
-        <w:lastRenderedPageBreak/>
         <w:t xml:space="preserve">Tip: </w:t>
       </w:r>
       <w:r>
-        <w:t xml:space="preserve">Wat meer moeite steken in je individuele opdrachten zoals webdevelopment en wat minder met andere dingen op school bezig zijn </w:t>
+        <w:t xml:space="preserve">Wat meer moeite steken in je individuele opdrachten zoals </w:t>
+      </w:r>
+      <w:proofErr w:type="spellStart"/>
+      <w:r>
+        <w:t>webdevelopment</w:t>
+      </w:r>
+      <w:proofErr w:type="spellEnd"/>
+      <w:r>
+        <w:t xml:space="preserve"> en wat minder met andere dingen op school bezig zijn </w:t>
       </w:r>
     </w:p>
     <w:p>
       <w:pPr>
         <w:spacing w:after="0"/>
-        <w:ind w:left="0" w:firstLine="0"/>
       </w:pPr>
       <w:r>
         <w:rPr>
           <w:rFonts w:ascii="Calibri" w:eastAsia="Calibri" w:hAnsi="Calibri" w:cs="Calibri"/>
           <w:b/>
-          <w:sz w:val="22"/>
         </w:rPr>
         <w:t xml:space="preserve"> </w:t>
       </w:r>
@@ -825,12 +827,10 @@
     <w:p>
       <w:pPr>
         <w:spacing w:after="0"/>
-        <w:ind w:left="0" w:firstLine="0"/>
       </w:pPr>
       <w:r>
         <w:rPr>
           <w:rFonts w:ascii="Calibri" w:eastAsia="Calibri" w:hAnsi="Calibri" w:cs="Calibri"/>
-          <w:sz w:val="22"/>
         </w:rPr>
         <w:t xml:space="preserve"> </w:t>
       </w:r>
@@ -838,12 +838,10 @@
     <w:p>
       <w:pPr>
         <w:spacing w:after="0"/>
-        <w:ind w:left="0" w:firstLine="0"/>
       </w:pPr>
       <w:r>
         <w:rPr>
           <w:rFonts w:ascii="Calibri" w:eastAsia="Calibri" w:hAnsi="Calibri" w:cs="Calibri"/>
-          <w:sz w:val="22"/>
         </w:rPr>
         <w:t xml:space="preserve"> </w:t>
       </w:r>
@@ -851,19 +849,16 @@
     <w:p>
       <w:pPr>
         <w:spacing w:after="0"/>
-        <w:ind w:left="0" w:firstLine="0"/>
       </w:pPr>
       <w:r>
         <w:rPr>
           <w:rFonts w:ascii="Calibri" w:eastAsia="Calibri" w:hAnsi="Calibri" w:cs="Calibri"/>
-          <w:sz w:val="22"/>
         </w:rPr>
         <w:t xml:space="preserve"> </w:t>
       </w:r>
       <w:r>
         <w:rPr>
           <w:rFonts w:ascii="Calibri" w:eastAsia="Calibri" w:hAnsi="Calibri" w:cs="Calibri"/>
-          <w:sz w:val="22"/>
         </w:rPr>
         <w:tab/>
         <w:t xml:space="preserve"> </w:t>
@@ -875,13 +870,22 @@
         <w:ind w:left="24" w:right="2"/>
       </w:pPr>
       <w:r>
-        <w:t xml:space="preserve">Lucas Saathof </w:t>
+        <w:lastRenderedPageBreak/>
+        <w:t xml:space="preserve">Lucas </w:t>
+      </w:r>
+      <w:proofErr w:type="spellStart"/>
+      <w:r>
+        <w:t>Saathof</w:t>
+      </w:r>
+      <w:proofErr w:type="spellEnd"/>
+      <w:r>
+        <w:t xml:space="preserve"> </w:t>
       </w:r>
     </w:p>
     <w:p>
       <w:pPr>
         <w:spacing w:after="86"/>
-        <w:ind w:left="106" w:firstLine="0"/>
+        <w:ind w:left="106"/>
         <w:jc w:val="center"/>
       </w:pPr>
       <w:r>
@@ -898,13 +902,7 @@
         <w:ind w:left="-5"/>
       </w:pPr>
       <w:r>
-        <w:t>Bryan</w:t>
-      </w:r>
-      <w:r>
-        <w:rPr>
-          <w:u w:val="none"/>
-        </w:rPr>
-        <w:t xml:space="preserve"> </w:t>
+        <w:t xml:space="preserve">Bryan </w:t>
       </w:r>
     </w:p>
     <w:p>
@@ -938,7 +936,6 @@
     <w:p>
       <w:pPr>
         <w:spacing w:after="158"/>
-        <w:ind w:left="0" w:firstLine="0"/>
       </w:pPr>
       <w:r>
         <w:rPr>
@@ -953,13 +950,7 @@
         <w:ind w:left="-5"/>
       </w:pPr>
       <w:r>
-        <w:t>Elmedin</w:t>
-      </w:r>
-      <w:r>
-        <w:rPr>
-          <w:u w:val="none"/>
-        </w:rPr>
-        <w:t xml:space="preserve"> </w:t>
+        <w:t xml:space="preserve">Elmedin </w:t>
       </w:r>
     </w:p>
     <w:p>
@@ -1003,9 +994,6 @@
       </w:r>
     </w:p>
     <w:p>
-      <w:pPr>
-        <w:ind w:left="0" w:firstLine="0"/>
-      </w:pPr>
       <w:r>
         <w:rPr>
           <w:b/>
@@ -1019,13 +1007,7 @@
         <w:ind w:left="-5"/>
       </w:pPr>
       <w:r>
-        <w:t>Noah</w:t>
-      </w:r>
-      <w:r>
-        <w:rPr>
-          <w:u w:val="none"/>
-        </w:rPr>
-        <w:t xml:space="preserve"> </w:t>
+        <w:t xml:space="preserve">Noah </w:t>
       </w:r>
     </w:p>
     <w:p>
@@ -1053,13 +1035,18 @@
         <w:t xml:space="preserve">Tip: </w:t>
       </w:r>
       <w:r>
-        <w:t xml:space="preserve">Iets meer uit eigen initiatief proberen te werken en proberen minder met discord bezig te zijn. </w:t>
-      </w:r>
-    </w:p>
-    <w:p>
-      <w:pPr>
-        <w:ind w:left="0" w:firstLine="0"/>
-      </w:pPr>
+        <w:t xml:space="preserve">Iets meer uit eigen initiatief proberen te werken en proberen minder met </w:t>
+      </w:r>
+      <w:proofErr w:type="spellStart"/>
+      <w:r>
+        <w:t>discord</w:t>
+      </w:r>
+      <w:proofErr w:type="spellEnd"/>
+      <w:r>
+        <w:t xml:space="preserve"> bezig te zijn. </w:t>
+      </w:r>
+    </w:p>
+    <w:p>
       <w:r>
         <w:rPr>
           <w:b/>
@@ -1073,13 +1060,7 @@
         <w:ind w:left="-5"/>
       </w:pPr>
       <w:r>
-        <w:t>Lucas W</w:t>
-      </w:r>
-      <w:r>
-        <w:rPr>
-          <w:u w:val="none"/>
-        </w:rPr>
-        <w:t xml:space="preserve"> </w:t>
+        <w:t xml:space="preserve">Lucas W </w:t>
       </w:r>
     </w:p>
     <w:p>
@@ -1113,7 +1094,6 @@
     <w:p>
       <w:pPr>
         <w:spacing w:after="232"/>
-        <w:ind w:left="0" w:firstLine="0"/>
       </w:pPr>
       <w:r>
         <w:t xml:space="preserve"> </w:t>
@@ -1122,7 +1102,7 @@
     <w:p>
       <w:pPr>
         <w:spacing w:after="69"/>
-        <w:ind w:left="106" w:firstLine="0"/>
+        <w:ind w:left="106"/>
         <w:jc w:val="center"/>
       </w:pPr>
       <w:r>
@@ -1136,12 +1116,10 @@
     <w:p>
       <w:pPr>
         <w:spacing w:after="0"/>
-        <w:ind w:left="0" w:firstLine="0"/>
       </w:pPr>
       <w:r>
         <w:rPr>
           <w:rFonts w:ascii="Calibri" w:eastAsia="Calibri" w:hAnsi="Calibri" w:cs="Calibri"/>
-          <w:sz w:val="22"/>
         </w:rPr>
         <w:t xml:space="preserve"> </w:t>
       </w:r>
@@ -1149,12 +1127,10 @@
     <w:p>
       <w:pPr>
         <w:spacing w:after="0"/>
-        <w:ind w:left="0" w:firstLine="0"/>
       </w:pPr>
       <w:r>
         <w:rPr>
           <w:rFonts w:ascii="Calibri" w:eastAsia="Calibri" w:hAnsi="Calibri" w:cs="Calibri"/>
-          <w:sz w:val="22"/>
         </w:rPr>
         <w:t xml:space="preserve"> </w:t>
       </w:r>
@@ -1162,12 +1138,10 @@
     <w:p>
       <w:pPr>
         <w:spacing w:after="0"/>
-        <w:ind w:left="0" w:firstLine="0"/>
       </w:pPr>
       <w:r>
         <w:rPr>
           <w:rFonts w:ascii="Calibri" w:eastAsia="Calibri" w:hAnsi="Calibri" w:cs="Calibri"/>
-          <w:sz w:val="22"/>
         </w:rPr>
         <w:t xml:space="preserve"> </w:t>
       </w:r>
@@ -1175,12 +1149,10 @@
     <w:p>
       <w:pPr>
         <w:spacing w:after="0"/>
-        <w:ind w:left="0" w:firstLine="0"/>
       </w:pPr>
       <w:r>
         <w:rPr>
           <w:rFonts w:ascii="Calibri" w:eastAsia="Calibri" w:hAnsi="Calibri" w:cs="Calibri"/>
-          <w:sz w:val="22"/>
         </w:rPr>
         <w:t xml:space="preserve"> </w:t>
       </w:r>
@@ -1188,12 +1160,10 @@
     <w:p>
       <w:pPr>
         <w:spacing w:after="0"/>
-        <w:ind w:left="0" w:firstLine="0"/>
       </w:pPr>
       <w:r>
         <w:rPr>
           <w:rFonts w:ascii="Calibri" w:eastAsia="Calibri" w:hAnsi="Calibri" w:cs="Calibri"/>
-          <w:sz w:val="22"/>
         </w:rPr>
         <w:t xml:space="preserve"> </w:t>
       </w:r>
@@ -1201,12 +1171,10 @@
     <w:p>
       <w:pPr>
         <w:spacing w:after="71"/>
-        <w:ind w:left="0" w:firstLine="0"/>
       </w:pPr>
       <w:r>
         <w:rPr>
           <w:rFonts w:ascii="Calibri" w:eastAsia="Calibri" w:hAnsi="Calibri" w:cs="Calibri"/>
-          <w:sz w:val="22"/>
         </w:rPr>
         <w:t xml:space="preserve"> </w:t>
       </w:r>
@@ -1218,12 +1186,16 @@
         <w:ind w:left="24"/>
       </w:pPr>
       <w:r>
-        <w:t>Noah Rumahloine</w:t>
-      </w:r>
+        <w:t xml:space="preserve">Noah </w:t>
+      </w:r>
+      <w:proofErr w:type="spellStart"/>
+      <w:r>
+        <w:t>Rumahloine</w:t>
+      </w:r>
+      <w:proofErr w:type="spellEnd"/>
       <w:r>
         <w:rPr>
           <w:rFonts w:ascii="Calibri" w:eastAsia="Calibri" w:hAnsi="Calibri" w:cs="Calibri"/>
-          <w:b w:val="0"/>
           <w:vertAlign w:val="subscript"/>
         </w:rPr>
         <w:t xml:space="preserve"> </w:t>
@@ -1232,7 +1204,7 @@
     <w:p>
       <w:pPr>
         <w:spacing w:after="0"/>
-        <w:ind w:left="106" w:firstLine="0"/>
+        <w:ind w:left="106"/>
         <w:jc w:val="center"/>
       </w:pPr>
       <w:r>
@@ -1289,7 +1261,6 @@
     <w:p>
       <w:pPr>
         <w:spacing w:after="0"/>
-        <w:ind w:left="0" w:firstLine="0"/>
       </w:pPr>
       <w:r>
         <w:rPr>
@@ -1327,17 +1298,25 @@
         <w:spacing w:after="5" w:line="250" w:lineRule="auto"/>
         <w:ind w:left="-5"/>
       </w:pPr>
-      <w:r>
-        <w:rPr>
-          <w:b/>
-        </w:rPr>
-        <w:t xml:space="preserve">TIp: Iets minder afzonderen zodat we binnen de groep ook communicatie hebben wanneer we bezig zijn. </w:t>
+      <w:proofErr w:type="spellStart"/>
+      <w:r>
+        <w:rPr>
+          <w:b/>
+        </w:rPr>
+        <w:lastRenderedPageBreak/>
+        <w:t>TIp</w:t>
+      </w:r>
+      <w:proofErr w:type="spellEnd"/>
+      <w:r>
+        <w:rPr>
+          <w:b/>
+        </w:rPr>
+        <w:t xml:space="preserve">: Iets minder afzonderen zodat we binnen de groep ook communicatie hebben wanneer we bezig zijn. </w:t>
       </w:r>
     </w:p>
     <w:p>
       <w:pPr>
         <w:spacing w:after="0"/>
-        <w:ind w:left="0" w:firstLine="0"/>
       </w:pPr>
       <w:r>
         <w:rPr>
@@ -1385,7 +1364,6 @@
     <w:p>
       <w:pPr>
         <w:spacing w:after="0"/>
-        <w:ind w:left="0" w:firstLine="0"/>
       </w:pPr>
       <w:r>
         <w:rPr>
@@ -1430,10 +1408,3083 @@
         <w:t xml:space="preserve">Tip: Wat meer met school/project gerelateerde zaken bezig en minder met andere dingetjes zoals spelletjes op het internet. </w:t>
       </w:r>
     </w:p>
+    <w:p>
+      <w:pPr>
+        <w:spacing w:line="259" w:lineRule="auto"/>
+        <w:rPr>
+          <w:rFonts w:ascii="Calibri" w:eastAsiaTheme="majorEastAsia" w:hAnsi="Calibri" w:cs="Calibri"/>
+          <w:color w:val="2F5496" w:themeColor="accent1" w:themeShade="BF"/>
+          <w:kern w:val="2"/>
+          <w:sz w:val="36"/>
+          <w:szCs w:val="36"/>
+          <w14:ligatures w14:val="standardContextual"/>
+        </w:rPr>
+      </w:pPr>
+      <w:r>
+        <w:rPr>
+          <w:rFonts w:ascii="Calibri" w:hAnsi="Calibri" w:cs="Calibri"/>
+          <w:sz w:val="36"/>
+          <w:szCs w:val="36"/>
+        </w:rPr>
+        <w:br w:type="page"/>
+      </w:r>
+    </w:p>
+    <w:p>
+      <w:pPr>
+        <w:ind w:left="735"/>
+        <w:jc w:val="center"/>
+      </w:pPr>
+      <w:r>
+        <w:rPr>
+          <w:b/>
+          <w:sz w:val="30"/>
+          <w:u w:val="single" w:color="000000"/>
+        </w:rPr>
+        <w:lastRenderedPageBreak/>
+        <w:t>Elmedin Arifi</w:t>
+      </w:r>
+      <w:r>
+        <w:rPr>
+          <w:b/>
+          <w:sz w:val="30"/>
+        </w:rPr>
+        <w:t xml:space="preserve"> </w:t>
+      </w:r>
+    </w:p>
+    <w:p>
+      <w:pPr>
+        <w:spacing w:after="83"/>
+        <w:ind w:left="820"/>
+        <w:jc w:val="center"/>
+      </w:pPr>
+      <w:r>
+        <w:rPr>
+          <w:b/>
+          <w:sz w:val="30"/>
+        </w:rPr>
+        <w:t xml:space="preserve"> </w:t>
+      </w:r>
+    </w:p>
+    <w:p>
+      <w:pPr>
+        <w:spacing w:after="159"/>
+        <w:ind w:left="-5"/>
+      </w:pPr>
+      <w:r>
+        <w:rPr>
+          <w:u w:val="single" w:color="000000"/>
+        </w:rPr>
+        <w:t>Lucas S.</w:t>
+      </w:r>
+      <w:r>
+        <w:t xml:space="preserve"> </w:t>
+      </w:r>
+    </w:p>
+    <w:p>
+      <w:pPr>
+        <w:spacing w:line="258" w:lineRule="auto"/>
+        <w:ind w:left="-5"/>
+      </w:pPr>
+      <w:r>
+        <w:t xml:space="preserve">Top: Reageert goed op kritiek en advies  </w:t>
+      </w:r>
+    </w:p>
+    <w:p>
+      <w:pPr>
+        <w:spacing w:line="258" w:lineRule="auto"/>
+        <w:ind w:left="-5"/>
+      </w:pPr>
+      <w:r>
+        <w:t xml:space="preserve">Tip: Probeer wat minder te laat te komen (vooral voor docenten). </w:t>
+      </w:r>
+    </w:p>
+    <w:p>
+      <w:pPr>
+        <w:spacing w:after="158"/>
+      </w:pPr>
+      <w:r>
+        <w:t xml:space="preserve"> </w:t>
+      </w:r>
+    </w:p>
+    <w:p>
+      <w:pPr>
+        <w:spacing w:after="159"/>
+        <w:ind w:left="-5"/>
+      </w:pPr>
+      <w:r>
+        <w:rPr>
+          <w:u w:val="single" w:color="000000"/>
+        </w:rPr>
+        <w:t>Noah</w:t>
+      </w:r>
+      <w:r>
+        <w:t xml:space="preserve"> </w:t>
+      </w:r>
+    </w:p>
+    <w:p>
+      <w:pPr>
+        <w:spacing w:line="258" w:lineRule="auto"/>
+        <w:ind w:left="-5"/>
+      </w:pPr>
+      <w:r>
+        <w:t xml:space="preserve">Top: Doet goed mee met de groep en reageert goed op taken </w:t>
+      </w:r>
+    </w:p>
+    <w:p>
+      <w:pPr>
+        <w:spacing w:line="258" w:lineRule="auto"/>
+        <w:ind w:left="-5"/>
+      </w:pPr>
+      <w:r>
+        <w:t xml:space="preserve">Tip: Meer initiatief tonen </w:t>
+      </w:r>
+    </w:p>
+    <w:p>
+      <w:pPr>
+        <w:spacing w:after="158"/>
+      </w:pPr>
+      <w:r>
+        <w:t xml:space="preserve"> </w:t>
+      </w:r>
+    </w:p>
+    <w:p>
+      <w:pPr>
+        <w:spacing w:after="159"/>
+        <w:ind w:left="-5"/>
+      </w:pPr>
+      <w:r>
+        <w:rPr>
+          <w:u w:val="single" w:color="000000"/>
+        </w:rPr>
+        <w:t>Lucas W.</w:t>
+      </w:r>
+      <w:r>
+        <w:t xml:space="preserve"> </w:t>
+      </w:r>
+    </w:p>
+    <w:p>
+      <w:pPr>
+        <w:spacing w:line="258" w:lineRule="auto"/>
+        <w:ind w:left="-5"/>
+      </w:pPr>
+      <w:r>
+        <w:t xml:space="preserve">Top: Goeie initiatief vertoon </w:t>
+      </w:r>
+    </w:p>
+    <w:p>
+      <w:pPr>
+        <w:spacing w:line="258" w:lineRule="auto"/>
+        <w:ind w:left="-5"/>
+      </w:pPr>
+      <w:r>
+        <w:t>Tip: Misschien meer tijd besteden aan coderen/</w:t>
+      </w:r>
+      <w:proofErr w:type="spellStart"/>
+      <w:r>
+        <w:t>webdev</w:t>
+      </w:r>
+      <w:proofErr w:type="spellEnd"/>
+      <w:r>
+        <w:t xml:space="preserve"> </w:t>
+      </w:r>
+    </w:p>
+    <w:p>
+      <w:r>
+        <w:t xml:space="preserve"> </w:t>
+      </w:r>
+    </w:p>
+    <w:p>
+      <w:pPr>
+        <w:spacing w:after="159"/>
+        <w:ind w:left="-5"/>
+      </w:pPr>
+      <w:r>
+        <w:rPr>
+          <w:u w:val="single" w:color="000000"/>
+        </w:rPr>
+        <w:t>Bryan</w:t>
+      </w:r>
+      <w:r>
+        <w:t xml:space="preserve"> </w:t>
+      </w:r>
+    </w:p>
+    <w:p>
+      <w:pPr>
+        <w:spacing w:line="258" w:lineRule="auto"/>
+        <w:ind w:left="-5"/>
+      </w:pPr>
+      <w:r>
+        <w:t xml:space="preserve">Top: Indrukwekkende inzet en initiatief </w:t>
+      </w:r>
+    </w:p>
+    <w:p>
+      <w:pPr>
+        <w:spacing w:line="258" w:lineRule="auto"/>
+        <w:ind w:left="-5"/>
+      </w:pPr>
+      <w:r>
+        <w:t xml:space="preserve">Tip: Probeer meer met je groepje te werken en mensen op de hoogte stellen van wat je hebt gedaan of wilt gaan doen.  </w:t>
+      </w:r>
+    </w:p>
+    <w:p>
+      <w:pPr>
+        <w:spacing w:after="0"/>
+      </w:pPr>
+      <w:r>
+        <w:rPr>
+          <w:rFonts w:ascii="Calibri" w:eastAsia="Calibri" w:hAnsi="Calibri" w:cs="Calibri"/>
+        </w:rPr>
+        <w:t xml:space="preserve"> </w:t>
+      </w:r>
+      <w:r>
+        <w:rPr>
+          <w:rFonts w:ascii="Calibri" w:eastAsia="Calibri" w:hAnsi="Calibri" w:cs="Calibri"/>
+        </w:rPr>
+        <w:tab/>
+        <w:t xml:space="preserve"> </w:t>
+      </w:r>
+    </w:p>
+    <w:p>
+      <w:pPr>
+        <w:pStyle w:val="Kop1"/>
+        <w:ind w:left="24" w:right="3"/>
+      </w:pPr>
+      <w:r>
+        <w:t xml:space="preserve">Lucas </w:t>
+      </w:r>
+      <w:proofErr w:type="spellStart"/>
+      <w:r>
+        <w:t>Wanink</w:t>
+      </w:r>
+      <w:proofErr w:type="spellEnd"/>
+      <w:r>
+        <w:rPr>
+          <w:vertAlign w:val="subscript"/>
+        </w:rPr>
+        <w:t xml:space="preserve"> </w:t>
+      </w:r>
+    </w:p>
+    <w:p>
+      <w:pPr>
+        <w:spacing w:after="86"/>
+      </w:pPr>
+      <w:r>
+        <w:rPr>
+          <w:b/>
+          <w:sz w:val="32"/>
+        </w:rPr>
+        <w:t xml:space="preserve"> </w:t>
+      </w:r>
+    </w:p>
+    <w:p>
+      <w:pPr>
+        <w:spacing w:after="159"/>
+        <w:ind w:left="-5"/>
+      </w:pPr>
+      <w:r>
+        <w:rPr>
+          <w:b/>
+          <w:u w:val="single" w:color="000000"/>
+        </w:rPr>
+        <w:t>Lucas S.</w:t>
+      </w:r>
+      <w:r>
+        <w:rPr>
+          <w:b/>
+        </w:rPr>
+        <w:t xml:space="preserve"> </w:t>
+      </w:r>
+    </w:p>
+    <w:p>
+      <w:pPr>
+        <w:ind w:left="-5"/>
+      </w:pPr>
+      <w:r>
+        <w:rPr>
+          <w:b/>
+        </w:rPr>
+        <w:t xml:space="preserve">Top: </w:t>
+      </w:r>
+      <w:r>
+        <w:t xml:space="preserve">Als er gewerkt moet worden dan gaat hij altijd wel bezig. </w:t>
+      </w:r>
+    </w:p>
+    <w:p>
+      <w:pPr>
+        <w:ind w:left="-5"/>
+      </w:pPr>
+      <w:r>
+        <w:rPr>
+          <w:b/>
+        </w:rPr>
+        <w:t xml:space="preserve">Tip: </w:t>
+      </w:r>
+      <w:r>
+        <w:t xml:space="preserve">Wordt snel afgeleid en verliest vervolgens de focus op het werk. </w:t>
+      </w:r>
+    </w:p>
+    <w:p>
+      <w:pPr>
+        <w:spacing w:after="158"/>
+      </w:pPr>
+      <w:r>
+        <w:rPr>
+          <w:b/>
+        </w:rPr>
+        <w:t xml:space="preserve"> </w:t>
+      </w:r>
+    </w:p>
+    <w:p>
+      <w:pPr>
+        <w:pStyle w:val="Kop2"/>
+        <w:ind w:left="-5"/>
+      </w:pPr>
+      <w:r>
+        <w:t xml:space="preserve">Bryan </w:t>
+      </w:r>
+    </w:p>
+    <w:p>
+      <w:pPr>
+        <w:ind w:left="-5"/>
+      </w:pPr>
+      <w:r>
+        <w:rPr>
+          <w:b/>
+        </w:rPr>
+        <w:t xml:space="preserve">Top: </w:t>
+      </w:r>
+      <w:r>
+        <w:t>Altijd goed bezig met de opdrachten en druk bezig om het af te maken.</w:t>
+      </w:r>
+      <w:r>
+        <w:rPr>
+          <w:b/>
+        </w:rPr>
+        <w:t xml:space="preserve"> </w:t>
+      </w:r>
+    </w:p>
+    <w:p>
+      <w:pPr>
+        <w:ind w:left="-5"/>
+      </w:pPr>
+      <w:r>
+        <w:rPr>
+          <w:b/>
+        </w:rPr>
+        <w:t xml:space="preserve">Tip: </w:t>
+      </w:r>
+      <w:r>
+        <w:t>Een beetje hetzelfde als bij Lucas S., want dan zijn ze met zijn tweeën afgeleid van de opdracht.</w:t>
+      </w:r>
+      <w:r>
+        <w:rPr>
+          <w:b/>
+        </w:rPr>
+        <w:t xml:space="preserve"> </w:t>
+      </w:r>
+    </w:p>
+    <w:p>
+      <w:pPr>
+        <w:spacing w:after="158"/>
+      </w:pPr>
+      <w:r>
+        <w:rPr>
+          <w:b/>
+        </w:rPr>
+        <w:t xml:space="preserve"> </w:t>
+      </w:r>
+    </w:p>
+    <w:p>
+      <w:pPr>
+        <w:pStyle w:val="Kop2"/>
+        <w:ind w:left="-5"/>
+      </w:pPr>
+      <w:r>
+        <w:t xml:space="preserve">Elmedin </w:t>
+      </w:r>
+    </w:p>
+    <w:p>
+      <w:pPr>
+        <w:ind w:left="-5"/>
+      </w:pPr>
+      <w:r>
+        <w:rPr>
+          <w:b/>
+        </w:rPr>
+        <w:t xml:space="preserve">Top: </w:t>
+      </w:r>
+      <w:r>
+        <w:t>Heeft al veel kennis van de programmeer vakken en is altijd open om vragen aan te stellen als we iets niet snappen.</w:t>
+      </w:r>
+      <w:r>
+        <w:rPr>
+          <w:b/>
+        </w:rPr>
+        <w:t xml:space="preserve"> </w:t>
+      </w:r>
+    </w:p>
+    <w:p>
+      <w:pPr>
+        <w:ind w:left="-5"/>
+      </w:pPr>
+      <w:r>
+        <w:rPr>
+          <w:b/>
+        </w:rPr>
+        <w:lastRenderedPageBreak/>
+        <w:t xml:space="preserve">Tip: </w:t>
+      </w:r>
+      <w:r>
+        <w:t xml:space="preserve">Komt soms kort uit de bocht en dat kan bij sommige verkeerd binnenkomen. </w:t>
+      </w:r>
+    </w:p>
+    <w:p>
+      <w:pPr>
+        <w:spacing w:after="161"/>
+      </w:pPr>
+      <w:r>
+        <w:rPr>
+          <w:b/>
+        </w:rPr>
+        <w:t xml:space="preserve"> </w:t>
+      </w:r>
+    </w:p>
+    <w:p>
+      <w:pPr>
+        <w:pStyle w:val="Kop2"/>
+        <w:ind w:left="-5"/>
+      </w:pPr>
+      <w:r>
+        <w:t xml:space="preserve">Noah </w:t>
+      </w:r>
+    </w:p>
+    <w:p>
+      <w:pPr>
+        <w:ind w:left="-5"/>
+      </w:pPr>
+      <w:r>
+        <w:rPr>
+          <w:b/>
+        </w:rPr>
+        <w:t xml:space="preserve">Top: </w:t>
+      </w:r>
+      <w:r>
+        <w:t>Denkt altijd goed mee nadat we een opdracht hebben gemaakt. Dus hoe we iets o.a. beter kunnen formuleren.</w:t>
+      </w:r>
+      <w:r>
+        <w:rPr>
+          <w:b/>
+        </w:rPr>
+        <w:t xml:space="preserve"> </w:t>
+      </w:r>
+    </w:p>
+    <w:p>
+      <w:pPr>
+        <w:ind w:left="-5"/>
+      </w:pPr>
+      <w:r>
+        <w:rPr>
+          <w:b/>
+        </w:rPr>
+        <w:t xml:space="preserve">Tip: </w:t>
+      </w:r>
+      <w:r>
+        <w:t xml:space="preserve">Soms wat minder bezig zijn met </w:t>
+      </w:r>
+      <w:proofErr w:type="spellStart"/>
+      <w:r>
+        <w:t>Discord</w:t>
+      </w:r>
+      <w:proofErr w:type="spellEnd"/>
+      <w:r>
+        <w:t xml:space="preserve"> en wat meer met de opdrachten bezig gaan. </w:t>
+      </w:r>
+    </w:p>
+    <w:p>
+      <w:pPr>
+        <w:spacing w:after="0"/>
+      </w:pPr>
+      <w:r>
+        <w:rPr>
+          <w:rFonts w:ascii="Calibri" w:eastAsia="Calibri" w:hAnsi="Calibri" w:cs="Calibri"/>
+        </w:rPr>
+        <w:t xml:space="preserve"> </w:t>
+      </w:r>
+      <w:r>
+        <w:rPr>
+          <w:rFonts w:ascii="Calibri" w:eastAsia="Calibri" w:hAnsi="Calibri" w:cs="Calibri"/>
+        </w:rPr>
+        <w:tab/>
+        <w:t xml:space="preserve"> </w:t>
+      </w:r>
+    </w:p>
+    <w:p>
+      <w:pPr>
+        <w:pStyle w:val="Kop1"/>
+        <w:ind w:left="24" w:right="3"/>
+      </w:pPr>
+      <w:r>
+        <w:t xml:space="preserve">Bryan </w:t>
+      </w:r>
+      <w:proofErr w:type="spellStart"/>
+      <w:r>
+        <w:t>Potze</w:t>
+      </w:r>
+      <w:proofErr w:type="spellEnd"/>
+      <w:r>
+        <w:t xml:space="preserve"> </w:t>
+      </w:r>
+    </w:p>
+    <w:p>
+      <w:pPr>
+        <w:spacing w:after="86"/>
+        <w:ind w:left="106"/>
+        <w:jc w:val="center"/>
+      </w:pPr>
+      <w:r>
+        <w:rPr>
+          <w:b/>
+          <w:sz w:val="32"/>
+        </w:rPr>
+        <w:t xml:space="preserve"> </w:t>
+      </w:r>
+    </w:p>
+    <w:p>
+      <w:pPr>
+        <w:spacing w:after="159"/>
+        <w:ind w:left="-5"/>
+      </w:pPr>
+      <w:r>
+        <w:rPr>
+          <w:b/>
+          <w:u w:val="single" w:color="000000"/>
+        </w:rPr>
+        <w:t>Lucas S.</w:t>
+      </w:r>
+      <w:r>
+        <w:rPr>
+          <w:b/>
+        </w:rPr>
+        <w:t xml:space="preserve"> </w:t>
+      </w:r>
+    </w:p>
+    <w:p>
+      <w:pPr>
+        <w:spacing w:after="0" w:line="399" w:lineRule="auto"/>
+        <w:ind w:left="-5" w:right="391"/>
+      </w:pPr>
+      <w:r>
+        <w:rPr>
+          <w:b/>
+        </w:rPr>
+        <w:t xml:space="preserve">Top: </w:t>
+      </w:r>
+      <w:r>
+        <w:t xml:space="preserve">Als er iets gedaan moet worden in het groepje ben je altijd wel hard bezig. </w:t>
+      </w:r>
+      <w:r>
+        <w:rPr>
+          <w:b/>
+        </w:rPr>
+        <w:t xml:space="preserve">Tip: </w:t>
+      </w:r>
+      <w:r>
+        <w:t xml:space="preserve">Ga wat eerder van huis weg zodat je </w:t>
+      </w:r>
+      <w:proofErr w:type="spellStart"/>
+      <w:r>
+        <w:t>optijd</w:t>
+      </w:r>
+      <w:proofErr w:type="spellEnd"/>
+      <w:r>
+        <w:t xml:space="preserve"> op school bent </w:t>
+      </w:r>
+    </w:p>
+    <w:p>
+      <w:pPr>
+        <w:spacing w:after="158"/>
+      </w:pPr>
+      <w:r>
+        <w:rPr>
+          <w:b/>
+        </w:rPr>
+        <w:t xml:space="preserve"> </w:t>
+      </w:r>
+    </w:p>
+    <w:p>
+      <w:pPr>
+        <w:pStyle w:val="Kop2"/>
+        <w:ind w:left="-5"/>
+      </w:pPr>
+      <w:proofErr w:type="spellStart"/>
+      <w:r>
+        <w:t>Lucas.W</w:t>
+      </w:r>
+      <w:proofErr w:type="spellEnd"/>
+      <w:r>
+        <w:t xml:space="preserve"> </w:t>
+      </w:r>
+    </w:p>
+    <w:p>
+      <w:pPr>
+        <w:ind w:left="-5"/>
+      </w:pPr>
+      <w:r>
+        <w:rPr>
+          <w:b/>
+        </w:rPr>
+        <w:t xml:space="preserve">Top: </w:t>
+      </w:r>
+      <w:r>
+        <w:t>Je neemt goed het initiatief om opdrachten afteronden en in te leveren.</w:t>
+      </w:r>
+      <w:r>
+        <w:rPr>
+          <w:b/>
+        </w:rPr>
+        <w:t xml:space="preserve"> </w:t>
+      </w:r>
+    </w:p>
+    <w:p>
+      <w:pPr>
+        <w:ind w:left="-5"/>
+      </w:pPr>
+      <w:r>
+        <w:rPr>
+          <w:b/>
+        </w:rPr>
+        <w:t xml:space="preserve">Tip: </w:t>
+      </w:r>
+      <w:r>
+        <w:t>Soms wat meer met school bezig zijn en minder met werk.</w:t>
+      </w:r>
+      <w:r>
+        <w:rPr>
+          <w:b/>
+        </w:rPr>
+        <w:t xml:space="preserve"> </w:t>
+      </w:r>
+    </w:p>
+    <w:p>
+      <w:pPr>
+        <w:spacing w:after="158"/>
+      </w:pPr>
+      <w:r>
+        <w:rPr>
+          <w:b/>
+        </w:rPr>
+        <w:t xml:space="preserve"> </w:t>
+      </w:r>
+    </w:p>
+    <w:p>
+      <w:pPr>
+        <w:pStyle w:val="Kop2"/>
+        <w:ind w:left="-5"/>
+      </w:pPr>
+      <w:r>
+        <w:t xml:space="preserve">Elmedin </w:t>
+      </w:r>
+    </w:p>
+    <w:p>
+      <w:pPr>
+        <w:ind w:left="-5"/>
+      </w:pPr>
+      <w:r>
+        <w:rPr>
+          <w:b/>
+        </w:rPr>
+        <w:t xml:space="preserve">Top: </w:t>
+      </w:r>
+      <w:r>
+        <w:t>Heeft al veel kennis in het programmeren en wilt ook graag andere helpen.</w:t>
+      </w:r>
+      <w:r>
+        <w:rPr>
+          <w:b/>
+        </w:rPr>
+        <w:t xml:space="preserve"> </w:t>
+      </w:r>
+    </w:p>
+    <w:p>
+      <w:pPr>
+        <w:ind w:left="-5"/>
+      </w:pPr>
+      <w:r>
+        <w:rPr>
+          <w:b/>
+        </w:rPr>
+        <w:t xml:space="preserve">Tip: </w:t>
+      </w:r>
+      <w:r>
+        <w:t xml:space="preserve">Je zit vaak wat afzonderlijk van je groepje. </w:t>
+      </w:r>
+    </w:p>
+    <w:p>
+      <w:pPr>
+        <w:spacing w:after="158"/>
+      </w:pPr>
+      <w:r>
+        <w:rPr>
+          <w:b/>
+        </w:rPr>
+        <w:t xml:space="preserve"> </w:t>
+      </w:r>
+    </w:p>
+    <w:p>
+      <w:pPr>
+        <w:pStyle w:val="Kop2"/>
+        <w:ind w:left="-5"/>
+      </w:pPr>
+      <w:r>
+        <w:t xml:space="preserve">Noah </w:t>
+      </w:r>
+    </w:p>
+    <w:p>
+      <w:pPr>
+        <w:ind w:left="-5"/>
+      </w:pPr>
+      <w:r>
+        <w:rPr>
+          <w:b/>
+        </w:rPr>
+        <w:t xml:space="preserve">Top: </w:t>
+      </w:r>
+      <w:r>
+        <w:t>Als er wordt verteld om een opdracht te maken gaat hij hard aan de slag.</w:t>
+      </w:r>
+      <w:r>
+        <w:rPr>
+          <w:b/>
+        </w:rPr>
+        <w:t xml:space="preserve"> </w:t>
+      </w:r>
+    </w:p>
+    <w:p>
+      <w:pPr>
+        <w:ind w:left="-5"/>
+      </w:pPr>
+      <w:r>
+        <w:rPr>
+          <w:b/>
+        </w:rPr>
+        <w:t xml:space="preserve">Tip: </w:t>
+      </w:r>
+      <w:r>
+        <w:t xml:space="preserve">Wat meer moeite steken in je individuele opdrachten zoals </w:t>
+      </w:r>
+      <w:proofErr w:type="spellStart"/>
+      <w:r>
+        <w:t>webdevelopment</w:t>
+      </w:r>
+      <w:proofErr w:type="spellEnd"/>
+      <w:r>
+        <w:t xml:space="preserve"> en wat minder met andere dingen op school bezig zijn </w:t>
+      </w:r>
+    </w:p>
+    <w:p>
+      <w:pPr>
+        <w:spacing w:after="0"/>
+      </w:pPr>
+      <w:r>
+        <w:rPr>
+          <w:rFonts w:ascii="Calibri" w:eastAsia="Calibri" w:hAnsi="Calibri" w:cs="Calibri"/>
+          <w:b/>
+        </w:rPr>
+        <w:t xml:space="preserve"> </w:t>
+      </w:r>
+    </w:p>
+    <w:p>
+      <w:pPr>
+        <w:spacing w:after="0"/>
+      </w:pPr>
+      <w:r>
+        <w:rPr>
+          <w:rFonts w:ascii="Calibri" w:eastAsia="Calibri" w:hAnsi="Calibri" w:cs="Calibri"/>
+        </w:rPr>
+        <w:t xml:space="preserve"> </w:t>
+      </w:r>
+    </w:p>
+    <w:p>
+      <w:pPr>
+        <w:spacing w:after="0"/>
+      </w:pPr>
+      <w:r>
+        <w:rPr>
+          <w:rFonts w:ascii="Calibri" w:eastAsia="Calibri" w:hAnsi="Calibri" w:cs="Calibri"/>
+        </w:rPr>
+        <w:t xml:space="preserve"> </w:t>
+      </w:r>
+    </w:p>
+    <w:p>
+      <w:pPr>
+        <w:spacing w:after="0"/>
+      </w:pPr>
+      <w:r>
+        <w:rPr>
+          <w:rFonts w:ascii="Calibri" w:eastAsia="Calibri" w:hAnsi="Calibri" w:cs="Calibri"/>
+        </w:rPr>
+        <w:t xml:space="preserve"> </w:t>
+      </w:r>
+      <w:r>
+        <w:rPr>
+          <w:rFonts w:ascii="Calibri" w:eastAsia="Calibri" w:hAnsi="Calibri" w:cs="Calibri"/>
+        </w:rPr>
+        <w:tab/>
+        <w:t xml:space="preserve"> </w:t>
+      </w:r>
+    </w:p>
+    <w:p>
+      <w:pPr>
+        <w:pStyle w:val="Kop1"/>
+        <w:ind w:left="24" w:right="2"/>
+      </w:pPr>
+      <w:r>
+        <w:t xml:space="preserve">Lucas </w:t>
+      </w:r>
+      <w:proofErr w:type="spellStart"/>
+      <w:r>
+        <w:t>Saathof</w:t>
+      </w:r>
+      <w:proofErr w:type="spellEnd"/>
+      <w:r>
+        <w:t xml:space="preserve"> </w:t>
+      </w:r>
+    </w:p>
+    <w:p>
+      <w:pPr>
+        <w:spacing w:after="86"/>
+        <w:ind w:left="106"/>
+        <w:jc w:val="center"/>
+      </w:pPr>
+      <w:r>
+        <w:rPr>
+          <w:b/>
+          <w:sz w:val="32"/>
+        </w:rPr>
+        <w:t xml:space="preserve"> </w:t>
+      </w:r>
+    </w:p>
+    <w:p>
+      <w:pPr>
+        <w:pStyle w:val="Kop2"/>
+        <w:ind w:left="-5"/>
+      </w:pPr>
+      <w:r>
+        <w:t xml:space="preserve">Bryan </w:t>
+      </w:r>
+    </w:p>
+    <w:p>
+      <w:pPr>
+        <w:ind w:left="-5"/>
+      </w:pPr>
+      <w:r>
+        <w:rPr>
+          <w:b/>
+        </w:rPr>
+        <w:t xml:space="preserve">Top: </w:t>
+      </w:r>
+      <w:r>
+        <w:t xml:space="preserve">Harde werker, doet wat hij moet doen en af en toe nog meer. </w:t>
+      </w:r>
+    </w:p>
+    <w:p>
+      <w:pPr>
+        <w:ind w:left="-5"/>
+      </w:pPr>
+      <w:r>
+        <w:rPr>
+          <w:b/>
+        </w:rPr>
+        <w:lastRenderedPageBreak/>
+        <w:t xml:space="preserve">Tip: </w:t>
+      </w:r>
+      <w:r>
+        <w:t xml:space="preserve">Iets minder solo bezig zijn en meer proberen te overleggen wat je doet en wat je al hebt gedaan. Vaak loop je al voor in opdrachten zonder dat iemand daarvan afweet.  </w:t>
+      </w:r>
+    </w:p>
+    <w:p>
+      <w:pPr>
+        <w:spacing w:after="158"/>
+      </w:pPr>
+      <w:r>
+        <w:rPr>
+          <w:b/>
+        </w:rPr>
+        <w:t xml:space="preserve"> </w:t>
+      </w:r>
+    </w:p>
+    <w:p>
+      <w:pPr>
+        <w:pStyle w:val="Kop2"/>
+        <w:ind w:left="-5"/>
+      </w:pPr>
+      <w:r>
+        <w:t xml:space="preserve">Elmedin </w:t>
+      </w:r>
+    </w:p>
+    <w:p>
+      <w:pPr>
+        <w:ind w:left="-5"/>
+      </w:pPr>
+      <w:r>
+        <w:rPr>
+          <w:b/>
+        </w:rPr>
+        <w:t xml:space="preserve">Top: </w:t>
+      </w:r>
+      <w:r>
+        <w:t>Heeft in een korte tijd al zeer veel kennis gedaan over het vak. Draagt veel bij aan het groepje.</w:t>
+      </w:r>
+      <w:r>
+        <w:rPr>
+          <w:b/>
+        </w:rPr>
+        <w:t xml:space="preserve"> </w:t>
+      </w:r>
+    </w:p>
+    <w:p>
+      <w:pPr>
+        <w:ind w:left="-5"/>
+      </w:pPr>
+      <w:r>
+        <w:rPr>
+          <w:b/>
+        </w:rPr>
+        <w:t xml:space="preserve">Tip: </w:t>
+      </w:r>
+      <w:r>
+        <w:t>Iets meer als team bezig, je zit het vaakst alleen en mist daardoor soms belangrijke gesprekken.</w:t>
+      </w:r>
+      <w:r>
+        <w:rPr>
+          <w:b/>
+        </w:rPr>
+        <w:t xml:space="preserve"> </w:t>
+      </w:r>
+    </w:p>
+    <w:p>
+      <w:r>
+        <w:rPr>
+          <w:b/>
+        </w:rPr>
+        <w:t xml:space="preserve"> </w:t>
+      </w:r>
+    </w:p>
+    <w:p>
+      <w:pPr>
+        <w:pStyle w:val="Kop2"/>
+        <w:ind w:left="-5"/>
+      </w:pPr>
+      <w:r>
+        <w:t xml:space="preserve">Noah </w:t>
+      </w:r>
+    </w:p>
+    <w:p>
+      <w:pPr>
+        <w:ind w:left="-5"/>
+      </w:pPr>
+      <w:r>
+        <w:rPr>
+          <w:b/>
+        </w:rPr>
+        <w:t xml:space="preserve">Top: </w:t>
+      </w:r>
+      <w:r>
+        <w:t xml:space="preserve">Wanneer hij bezig moet gaan, is hij ook bezig. Goed inzicht over wat anderen moeilijk vinden en is daarbij instaat om te helpen. </w:t>
+      </w:r>
+    </w:p>
+    <w:p>
+      <w:pPr>
+        <w:ind w:left="-5"/>
+      </w:pPr>
+      <w:r>
+        <w:rPr>
+          <w:b/>
+        </w:rPr>
+        <w:t xml:space="preserve">Tip: </w:t>
+      </w:r>
+      <w:r>
+        <w:t xml:space="preserve">Iets meer uit eigen initiatief proberen te werken en proberen minder met </w:t>
+      </w:r>
+      <w:proofErr w:type="spellStart"/>
+      <w:r>
+        <w:t>discord</w:t>
+      </w:r>
+      <w:proofErr w:type="spellEnd"/>
+      <w:r>
+        <w:t xml:space="preserve"> bezig te zijn. </w:t>
+      </w:r>
+    </w:p>
+    <w:p>
+      <w:r>
+        <w:rPr>
+          <w:b/>
+        </w:rPr>
+        <w:t xml:space="preserve"> </w:t>
+      </w:r>
+    </w:p>
+    <w:p>
+      <w:pPr>
+        <w:pStyle w:val="Kop2"/>
+        <w:ind w:left="-5"/>
+      </w:pPr>
+      <w:r>
+        <w:t xml:space="preserve">Lucas W </w:t>
+      </w:r>
+    </w:p>
+    <w:p>
+      <w:pPr>
+        <w:ind w:left="-5"/>
+      </w:pPr>
+      <w:r>
+        <w:rPr>
+          <w:b/>
+        </w:rPr>
+        <w:t xml:space="preserve">Top: </w:t>
+      </w:r>
+      <w:r>
+        <w:t xml:space="preserve">Neemt zijn leiding rol serieus, weet wanneer en wat af moet zijn en probeert de groep daarop ook aan te sturen. Neemt het initiatief om te beginnen met groepsopdrachten </w:t>
+      </w:r>
+    </w:p>
+    <w:p>
+      <w:pPr>
+        <w:ind w:left="-5"/>
+      </w:pPr>
+      <w:r>
+        <w:rPr>
+          <w:b/>
+        </w:rPr>
+        <w:t xml:space="preserve">Tip: </w:t>
+      </w:r>
+      <w:r>
+        <w:t xml:space="preserve">Besteed meer werk aan het ontwikkelen van je eigen codeer/programmeer skills. Dit zou voor jouw opleiding een betere tijdsbesteding zijn dan dat jij gaat werken tijdens schooltijd. </w:t>
+      </w:r>
+    </w:p>
+    <w:p>
+      <w:pPr>
+        <w:spacing w:after="232"/>
+      </w:pPr>
+      <w:r>
+        <w:t xml:space="preserve"> </w:t>
+      </w:r>
+    </w:p>
+    <w:p>
+      <w:pPr>
+        <w:spacing w:after="69"/>
+        <w:ind w:left="106"/>
+        <w:jc w:val="center"/>
+      </w:pPr>
+      <w:r>
+        <w:rPr>
+          <w:b/>
+          <w:sz w:val="32"/>
+        </w:rPr>
+        <w:t xml:space="preserve"> </w:t>
+      </w:r>
+    </w:p>
+    <w:p>
+      <w:pPr>
+        <w:spacing w:after="0"/>
+      </w:pPr>
+      <w:r>
+        <w:rPr>
+          <w:rFonts w:ascii="Calibri" w:eastAsia="Calibri" w:hAnsi="Calibri" w:cs="Calibri"/>
+        </w:rPr>
+        <w:t xml:space="preserve"> </w:t>
+      </w:r>
+    </w:p>
+    <w:p>
+      <w:pPr>
+        <w:spacing w:after="0"/>
+      </w:pPr>
+      <w:r>
+        <w:rPr>
+          <w:rFonts w:ascii="Calibri" w:eastAsia="Calibri" w:hAnsi="Calibri" w:cs="Calibri"/>
+        </w:rPr>
+        <w:t xml:space="preserve"> </w:t>
+      </w:r>
+    </w:p>
+    <w:p>
+      <w:pPr>
+        <w:spacing w:after="0"/>
+      </w:pPr>
+      <w:r>
+        <w:rPr>
+          <w:rFonts w:ascii="Calibri" w:eastAsia="Calibri" w:hAnsi="Calibri" w:cs="Calibri"/>
+        </w:rPr>
+        <w:t xml:space="preserve"> </w:t>
+      </w:r>
+    </w:p>
+    <w:p>
+      <w:pPr>
+        <w:spacing w:after="0"/>
+      </w:pPr>
+      <w:r>
+        <w:rPr>
+          <w:rFonts w:ascii="Calibri" w:eastAsia="Calibri" w:hAnsi="Calibri" w:cs="Calibri"/>
+        </w:rPr>
+        <w:t xml:space="preserve"> </w:t>
+      </w:r>
+    </w:p>
+    <w:p>
+      <w:pPr>
+        <w:spacing w:after="0"/>
+      </w:pPr>
+      <w:r>
+        <w:rPr>
+          <w:rFonts w:ascii="Calibri" w:eastAsia="Calibri" w:hAnsi="Calibri" w:cs="Calibri"/>
+        </w:rPr>
+        <w:t xml:space="preserve"> </w:t>
+      </w:r>
+    </w:p>
+    <w:p>
+      <w:pPr>
+        <w:spacing w:after="71"/>
+      </w:pPr>
+      <w:r>
+        <w:rPr>
+          <w:rFonts w:ascii="Calibri" w:eastAsia="Calibri" w:hAnsi="Calibri" w:cs="Calibri"/>
+        </w:rPr>
+        <w:t xml:space="preserve"> </w:t>
+      </w:r>
+    </w:p>
+    <w:p>
+      <w:pPr>
+        <w:pStyle w:val="Kop1"/>
+        <w:spacing w:after="0"/>
+        <w:ind w:left="24"/>
+      </w:pPr>
+      <w:r>
+        <w:t xml:space="preserve">Noah </w:t>
+      </w:r>
+      <w:proofErr w:type="spellStart"/>
+      <w:r>
+        <w:t>Rumahloine</w:t>
+      </w:r>
+      <w:proofErr w:type="spellEnd"/>
+      <w:r>
+        <w:rPr>
+          <w:rFonts w:ascii="Calibri" w:eastAsia="Calibri" w:hAnsi="Calibri" w:cs="Calibri"/>
+          <w:vertAlign w:val="subscript"/>
+        </w:rPr>
+        <w:t xml:space="preserve"> </w:t>
+      </w:r>
+    </w:p>
+    <w:p>
+      <w:pPr>
+        <w:spacing w:after="0"/>
+        <w:ind w:left="106"/>
+        <w:jc w:val="center"/>
+      </w:pPr>
+      <w:r>
+        <w:rPr>
+          <w:b/>
+          <w:sz w:val="32"/>
+        </w:rPr>
+        <w:t xml:space="preserve"> </w:t>
+      </w:r>
+    </w:p>
+    <w:p>
+      <w:pPr>
+        <w:spacing w:after="58" w:line="250" w:lineRule="auto"/>
+        <w:ind w:left="-5"/>
+      </w:pPr>
+      <w:r>
+        <w:rPr>
+          <w:b/>
+        </w:rPr>
+        <w:t xml:space="preserve">Bryan </w:t>
+      </w:r>
+    </w:p>
+    <w:p>
+      <w:pPr>
+        <w:spacing w:after="5" w:line="250" w:lineRule="auto"/>
+        <w:ind w:left="-5"/>
+      </w:pPr>
+      <w:r>
+        <w:rPr>
+          <w:b/>
+        </w:rPr>
+        <w:t>Top: Werkt hard en doet soms zelf meer dan nodig is.</w:t>
+      </w:r>
+      <w:r>
+        <w:rPr>
+          <w:b/>
+          <w:sz w:val="32"/>
+        </w:rPr>
+        <w:t xml:space="preserve"> </w:t>
+      </w:r>
+    </w:p>
+    <w:p>
+      <w:pPr>
+        <w:spacing w:after="5" w:line="250" w:lineRule="auto"/>
+        <w:ind w:left="-5"/>
+      </w:pPr>
+      <w:r>
+        <w:rPr>
+          <w:b/>
+        </w:rPr>
+        <w:t xml:space="preserve">Tip: Iets minder solo en wat meer afhankelijker werken. </w:t>
+      </w:r>
+    </w:p>
+    <w:p>
+      <w:pPr>
+        <w:spacing w:after="0"/>
+      </w:pPr>
+      <w:r>
+        <w:rPr>
+          <w:b/>
+        </w:rPr>
+        <w:t xml:space="preserve"> </w:t>
+      </w:r>
+    </w:p>
+    <w:p>
+      <w:pPr>
+        <w:spacing w:after="5" w:line="250" w:lineRule="auto"/>
+        <w:ind w:left="-5"/>
+      </w:pPr>
+      <w:r>
+        <w:rPr>
+          <w:b/>
+        </w:rPr>
+        <w:t xml:space="preserve">Elmedin: </w:t>
+      </w:r>
+    </w:p>
+    <w:p>
+      <w:pPr>
+        <w:spacing w:after="5" w:line="250" w:lineRule="auto"/>
+        <w:ind w:left="-5"/>
+      </w:pPr>
+      <w:r>
+        <w:rPr>
+          <w:b/>
+        </w:rPr>
+        <w:t xml:space="preserve">Top: Werkt hard en neemt soms het voortouw wanneer noodzakelijk. </w:t>
+      </w:r>
+    </w:p>
+    <w:p>
+      <w:pPr>
+        <w:spacing w:after="5" w:line="250" w:lineRule="auto"/>
+        <w:ind w:left="-5"/>
+      </w:pPr>
+      <w:proofErr w:type="spellStart"/>
+      <w:r>
+        <w:rPr>
+          <w:b/>
+        </w:rPr>
+        <w:t>TIp</w:t>
+      </w:r>
+      <w:proofErr w:type="spellEnd"/>
+      <w:r>
+        <w:rPr>
+          <w:b/>
+        </w:rPr>
+        <w:t xml:space="preserve">: Iets minder afzonderen zodat we binnen de groep ook communicatie hebben wanneer we bezig zijn. </w:t>
+      </w:r>
+    </w:p>
+    <w:p>
+      <w:pPr>
+        <w:spacing w:after="0"/>
+      </w:pPr>
+      <w:r>
+        <w:rPr>
+          <w:b/>
+        </w:rPr>
+        <w:t xml:space="preserve"> </w:t>
+      </w:r>
+    </w:p>
+    <w:p>
+      <w:pPr>
+        <w:spacing w:after="5" w:line="250" w:lineRule="auto"/>
+        <w:ind w:left="-5"/>
+      </w:pPr>
+      <w:r>
+        <w:rPr>
+          <w:b/>
+        </w:rPr>
+        <w:t xml:space="preserve">Lucas W: </w:t>
+      </w:r>
+    </w:p>
+    <w:p>
+      <w:pPr>
+        <w:spacing w:after="5" w:line="250" w:lineRule="auto"/>
+        <w:ind w:left="-5"/>
+      </w:pPr>
+      <w:r>
+        <w:rPr>
+          <w:b/>
+        </w:rPr>
+        <w:t xml:space="preserve">Top: Vervult zijn taak als projectleider uitstekend! </w:t>
+      </w:r>
+    </w:p>
+    <w:p>
+      <w:pPr>
+        <w:spacing w:after="5" w:line="250" w:lineRule="auto"/>
+        <w:ind w:left="-5"/>
+      </w:pPr>
+      <w:r>
+        <w:rPr>
+          <w:b/>
+        </w:rPr>
+        <w:t xml:space="preserve">Tip: Iets meer bezighouden met school en iets minder met werk. </w:t>
+      </w:r>
+    </w:p>
+    <w:p>
+      <w:pPr>
+        <w:spacing w:after="0"/>
+      </w:pPr>
+      <w:r>
+        <w:rPr>
+          <w:b/>
+        </w:rPr>
+        <w:lastRenderedPageBreak/>
+        <w:t xml:space="preserve"> </w:t>
+      </w:r>
+    </w:p>
+    <w:p>
+      <w:pPr>
+        <w:spacing w:after="5" w:line="250" w:lineRule="auto"/>
+        <w:ind w:left="-5"/>
+      </w:pPr>
+      <w:r>
+        <w:rPr>
+          <w:b/>
+        </w:rPr>
+        <w:t xml:space="preserve">Lucas S: </w:t>
+      </w:r>
+    </w:p>
+    <w:p>
+      <w:pPr>
+        <w:spacing w:after="5" w:line="250" w:lineRule="auto"/>
+        <w:ind w:left="-5"/>
+      </w:pPr>
+      <w:r>
+        <w:rPr>
+          <w:b/>
+        </w:rPr>
+        <w:t xml:space="preserve">Top: Doet wat nodig is voor het project. </w:t>
+      </w:r>
+    </w:p>
+    <w:p>
+      <w:pPr>
+        <w:spacing w:after="5" w:line="250" w:lineRule="auto"/>
+        <w:ind w:left="-5"/>
+      </w:pPr>
+      <w:r>
+        <w:rPr>
+          <w:b/>
+        </w:rPr>
+        <w:t xml:space="preserve">Tip: Wat meer met school/project gerelateerde zaken bezig en minder met andere dingetjes zoals spelletjes op het internet. </w:t>
+      </w:r>
+    </w:p>
+    <w:p>
+      <w:pPr>
+        <w:pStyle w:val="Kop1"/>
+        <w:keepNext w:val="0"/>
+        <w:keepLines w:val="0"/>
+        <w:spacing w:line="240" w:lineRule="auto"/>
+        <w:rPr>
+          <w:rFonts w:ascii="Calibri" w:hAnsi="Calibri" w:cs="Calibri"/>
+          <w:sz w:val="36"/>
+          <w:szCs w:val="36"/>
+        </w:rPr>
+      </w:pPr>
+      <w:r>
+        <w:rPr>
+          <w:rFonts w:ascii="Calibri" w:hAnsi="Calibri" w:cs="Calibri"/>
+          <w:sz w:val="36"/>
+          <w:szCs w:val="36"/>
+        </w:rPr>
+        <w:t>Feedback Eerste Semester, project 2</w:t>
+      </w:r>
+    </w:p>
+    <w:p>
+      <w:pPr>
+        <w:spacing w:after="200" w:line="240" w:lineRule="auto"/>
+        <w:rPr>
+          <w:rFonts w:ascii="Calibri" w:hAnsi="Calibri" w:cs="Calibri"/>
+          <w:i/>
+          <w:iCs/>
+          <w:sz w:val="24"/>
+          <w:szCs w:val="24"/>
+        </w:rPr>
+      </w:pPr>
+      <w:r>
+        <w:rPr>
+          <w:rFonts w:ascii="Calibri" w:hAnsi="Calibri" w:cs="Calibri"/>
+          <w:i/>
+          <w:iCs/>
+          <w:sz w:val="24"/>
+          <w:szCs w:val="24"/>
+        </w:rPr>
+        <w:t xml:space="preserve">Elmedin Arifi INF1-C </w:t>
+      </w:r>
+    </w:p>
+    <w:p>
+      <w:pPr>
+        <w:pStyle w:val="Kop3"/>
+        <w:spacing w:before="240"/>
+        <w:rPr>
+          <w:rFonts w:ascii="Calibri" w:hAnsi="Calibri" w:cs="Calibri"/>
+        </w:rPr>
+      </w:pPr>
+      <w:r>
+        <w:rPr>
+          <w:rFonts w:ascii="Calibri" w:hAnsi="Calibri" w:cs="Calibri"/>
+        </w:rPr>
+        <w:t>Daan,</w:t>
+      </w:r>
+    </w:p>
+    <w:p>
+      <w:pPr>
+        <w:rPr>
+          <w:rFonts w:ascii="Calibri" w:hAnsi="Calibri" w:cs="Calibri"/>
+        </w:rPr>
+      </w:pPr>
+      <w:r>
+        <w:rPr>
+          <w:rFonts w:ascii="Calibri" w:hAnsi="Calibri" w:cs="Calibri"/>
+        </w:rPr>
+        <w:t>Het is mij opgevallen dat je vaak zelfstandig bezig bent, vooral voor zo’n project als dit (waar je veel kennis van hebt) is het misschien handig om juist meer de leiding te nemen en mensen te sturen i.p.v. je eigen ding doen.</w:t>
+      </w:r>
+    </w:p>
+    <w:p>
+      <w:pPr>
+        <w:rPr>
+          <w:rFonts w:ascii="Calibri" w:hAnsi="Calibri" w:cs="Calibri"/>
+        </w:rPr>
+      </w:pPr>
+      <w:r>
+        <w:rPr>
+          <w:rFonts w:ascii="Calibri" w:hAnsi="Calibri" w:cs="Calibri"/>
+        </w:rPr>
+        <w:t xml:space="preserve">Ik heb opgemerkt dat jij erg </w:t>
+      </w:r>
+      <w:r>
+        <w:rPr>
+          <w:rFonts w:ascii="Calibri" w:hAnsi="Calibri" w:cs="Calibri"/>
+        </w:rPr>
+        <w:t xml:space="preserve">behulpzaam en </w:t>
+      </w:r>
+      <w:r>
+        <w:rPr>
+          <w:rFonts w:ascii="Calibri" w:hAnsi="Calibri" w:cs="Calibri"/>
+        </w:rPr>
+        <w:t xml:space="preserve">zorgzaam bent voor anderen </w:t>
+      </w:r>
+      <w:r>
+        <w:rPr>
+          <w:rFonts w:ascii="Calibri" w:hAnsi="Calibri" w:cs="Calibri"/>
+        </w:rPr>
+        <w:t xml:space="preserve">met </w:t>
+      </w:r>
+      <w:r>
+        <w:rPr>
+          <w:rFonts w:ascii="Calibri" w:hAnsi="Calibri" w:cs="Calibri"/>
+        </w:rPr>
+        <w:t>dit project,</w:t>
+      </w:r>
+      <w:r>
+        <w:rPr>
+          <w:rFonts w:ascii="Calibri" w:hAnsi="Calibri" w:cs="Calibri"/>
+        </w:rPr>
+        <w:t xml:space="preserve"> </w:t>
+      </w:r>
+      <w:r>
+        <w:rPr>
+          <w:rFonts w:ascii="Calibri" w:hAnsi="Calibri" w:cs="Calibri"/>
+        </w:rPr>
+        <w:t xml:space="preserve"> waardoor ik veel motivatie krijg om zelf ook me best te doen. Hierdoor kunnen wij goed door met onze project</w:t>
+      </w:r>
+      <w:r>
+        <w:rPr>
+          <w:rFonts w:ascii="Calibri" w:hAnsi="Calibri" w:cs="Calibri"/>
+        </w:rPr>
+        <w:t>, ik hoop dat je zo doorgaat.</w:t>
+      </w:r>
+    </w:p>
+    <w:p>
+      <w:pPr>
+        <w:pStyle w:val="Kop3"/>
+        <w:spacing w:before="240"/>
+        <w:rPr>
+          <w:rFonts w:ascii="Calibri" w:hAnsi="Calibri" w:cs="Calibri"/>
+        </w:rPr>
+      </w:pPr>
+      <w:r>
+        <w:rPr>
+          <w:rFonts w:ascii="Calibri" w:hAnsi="Calibri" w:cs="Calibri"/>
+        </w:rPr>
+        <w:t>Noah,</w:t>
+      </w:r>
+    </w:p>
+    <w:p>
+      <w:pPr>
+        <w:rPr>
+          <w:rFonts w:ascii="Calibri" w:hAnsi="Calibri" w:cs="Calibri"/>
+        </w:rPr>
+      </w:pPr>
+      <w:r>
+        <w:rPr>
+          <w:rFonts w:ascii="Calibri" w:hAnsi="Calibri" w:cs="Calibri"/>
+        </w:rPr>
+        <w:t xml:space="preserve">Ik heb gemerkt dat je tijdens de ateliers vaak afgeleid bent, dit geeft mij het gevoel dat je het project niet altijd serieus genoeg neemt. </w:t>
+      </w:r>
+      <w:r>
+        <w:rPr>
+          <w:rFonts w:ascii="Calibri" w:hAnsi="Calibri" w:cs="Calibri"/>
+        </w:rPr>
+        <w:t>Hierdoor krijgen wij jouw waardevolle mening niet in de groep.</w:t>
+      </w:r>
+    </w:p>
+    <w:p>
+      <w:pPr>
+        <w:rPr>
+          <w:rFonts w:ascii="Calibri" w:hAnsi="Calibri" w:cs="Calibri"/>
+        </w:rPr>
+      </w:pPr>
+      <w:r>
+        <w:rPr>
+          <w:rFonts w:ascii="Calibri" w:hAnsi="Calibri" w:cs="Calibri"/>
+        </w:rPr>
+        <w:t xml:space="preserve">Het is mij opgevallen dat </w:t>
+      </w:r>
+      <w:r>
+        <w:rPr>
+          <w:rFonts w:ascii="Calibri" w:hAnsi="Calibri" w:cs="Calibri"/>
+        </w:rPr>
+        <w:t>jij gemakkelijk online bereikbaar bent terwijl je fysiek afwezig bent, dit geeft het gevoel dat jij heel veel geeft aan het groepje en communicatie. Hierdoor kunnen wij altijd met jou in contact komen, ik hoop dat je altijd zo goed bereikbaar blijft.</w:t>
+      </w:r>
+    </w:p>
+    <w:p>
+      <w:pPr>
+        <w:pStyle w:val="Kop3"/>
+        <w:spacing w:before="240"/>
+        <w:rPr>
+          <w:rFonts w:ascii="Calibri" w:hAnsi="Calibri" w:cs="Calibri"/>
+        </w:rPr>
+      </w:pPr>
+      <w:r>
+        <w:rPr>
+          <w:rFonts w:ascii="Calibri" w:hAnsi="Calibri" w:cs="Calibri"/>
+        </w:rPr>
+        <w:t>Roy,</w:t>
+      </w:r>
+    </w:p>
+    <w:p>
+      <w:pPr>
+        <w:rPr>
+          <w:rFonts w:ascii="Calibri" w:hAnsi="Calibri" w:cs="Calibri"/>
+        </w:rPr>
+      </w:pPr>
+      <w:r>
+        <w:rPr>
+          <w:rFonts w:ascii="Calibri" w:hAnsi="Calibri" w:cs="Calibri"/>
+        </w:rPr>
+        <w:t>Het is mij opgevallen dat je vaak eerder weggaat of wil gaan tijdens de ateliers, hierdoor heb ik het gevoel dat jij het project niet heel belangrijk vindt. Het zou fijn zijn als je voortaan wat langer tijdens de ateliers blijft.</w:t>
+      </w:r>
+    </w:p>
+    <w:p>
+      <w:pPr>
+        <w:rPr>
+          <w:rFonts w:ascii="Calibri" w:hAnsi="Calibri" w:cs="Calibri"/>
+        </w:rPr>
+      </w:pPr>
+      <w:r>
+        <w:rPr>
+          <w:rFonts w:ascii="Calibri" w:hAnsi="Calibri" w:cs="Calibri"/>
+        </w:rPr>
+        <w:t>Het is mij opgevallen dat je altijd de tijd neemt om mensen in te lichten over dingen die ze gemist hebben, dit geeft me het gevoel dat je altijd je tijd neemt met anderen. Dit zorgt ervoor dat iedereen er bij blijft. Ik hoop dat je snapt dat dat heel belangrijk is in een groepje en zo blijft.</w:t>
+      </w:r>
+    </w:p>
+    <w:p>
+      <w:pPr>
+        <w:pStyle w:val="Kop3"/>
+        <w:spacing w:before="240"/>
+        <w:rPr>
+          <w:rFonts w:ascii="Calibri" w:hAnsi="Calibri" w:cs="Calibri"/>
+        </w:rPr>
+      </w:pPr>
+      <w:r>
+        <w:rPr>
+          <w:rFonts w:ascii="Calibri" w:hAnsi="Calibri" w:cs="Calibri"/>
+        </w:rPr>
+        <w:t>Bram,</w:t>
+      </w:r>
+    </w:p>
+    <w:p>
+      <w:pPr>
+        <w:rPr>
+          <w:rFonts w:ascii="Calibri" w:hAnsi="Calibri" w:cs="Calibri"/>
+        </w:rPr>
+      </w:pPr>
+      <w:r>
+        <w:rPr>
+          <w:rFonts w:ascii="Calibri" w:hAnsi="Calibri" w:cs="Calibri"/>
+        </w:rPr>
+        <w:t xml:space="preserve">Ik heb gemerkt dat jij tijdens ateliers niet altijd oplet wat er </w:t>
+      </w:r>
+      <w:r>
+        <w:rPr>
+          <w:rFonts w:ascii="Calibri" w:hAnsi="Calibri" w:cs="Calibri"/>
+        </w:rPr>
+        <w:t>gebeurt</w:t>
+      </w:r>
+      <w:r>
+        <w:rPr>
+          <w:rFonts w:ascii="Calibri" w:hAnsi="Calibri" w:cs="Calibri"/>
+        </w:rPr>
+        <w:t>, hierdoor komt er veel verwarring qua wat er nog gedaan/ingeleverd moet worden.</w:t>
+      </w:r>
+    </w:p>
+    <w:p>
+      <w:pPr>
+        <w:rPr>
+          <w:rFonts w:ascii="Calibri" w:hAnsi="Calibri" w:cs="Calibri"/>
+        </w:rPr>
+      </w:pPr>
+      <w:r>
+        <w:rPr>
+          <w:rFonts w:ascii="Calibri" w:hAnsi="Calibri" w:cs="Calibri"/>
+        </w:rPr>
+        <w:t>Ik heb gemerkt dat jij goed communiceert met docenten, hierdoor voel ik me op me gemak qua docenten aangezien jij alles afhandelt. We zijn altijd op de hoogte met opdrachten, ik hoop dat je zo gemotiveerd en professioneel blijft want dat helpt erg veel qua communicatie met docenten en opdrachtgevers.</w:t>
+      </w:r>
+    </w:p>
+    <w:p>
+      <w:pPr>
+        <w:pStyle w:val="Kop3"/>
+        <w:spacing w:before="240"/>
+        <w:rPr>
+          <w:rFonts w:ascii="Calibri" w:hAnsi="Calibri" w:cs="Calibri"/>
+        </w:rPr>
+      </w:pPr>
+      <w:r>
+        <w:rPr>
+          <w:rFonts w:ascii="Calibri" w:hAnsi="Calibri" w:cs="Calibri"/>
+        </w:rPr>
+        <w:t xml:space="preserve">Lucas, </w:t>
+      </w:r>
+    </w:p>
+    <w:p>
+      <w:pPr>
+        <w:rPr>
+          <w:rFonts w:ascii="Calibri" w:hAnsi="Calibri" w:cs="Calibri"/>
+        </w:rPr>
+      </w:pPr>
+      <w:r>
+        <w:rPr>
+          <w:rFonts w:ascii="Calibri" w:hAnsi="Calibri" w:cs="Calibri"/>
+        </w:rPr>
+        <w:t>Het is mij opgevallen dat je vaak zoals Noah met andere dingen bezig bent, hierdoor krijg ik het gevoel dat je niet altijd je</w:t>
+      </w:r>
+      <w:r>
+        <w:rPr>
+          <w:rFonts w:ascii="Calibri" w:hAnsi="Calibri" w:cs="Calibri"/>
+        </w:rPr>
+        <w:t xml:space="preserve"> niet altijd bezig bent met het project. Dit zorgt ervoor dat veel </w:t>
+      </w:r>
+      <w:r>
+        <w:rPr>
+          <w:rFonts w:ascii="Calibri" w:hAnsi="Calibri" w:cs="Calibri"/>
+        </w:rPr>
+        <w:lastRenderedPageBreak/>
+        <w:t>medestudenten je niet altijd vragen om hulp terwijl je wel dingen weet, ik hoop dat je voortaan meer met de groepje bezig bent.</w:t>
+      </w:r>
+    </w:p>
+    <w:p>
+      <w:pPr>
+        <w:rPr>
+          <w:rFonts w:ascii="Calibri" w:hAnsi="Calibri" w:cs="Calibri"/>
+        </w:rPr>
+      </w:pPr>
+      <w:r>
+        <w:rPr>
+          <w:rFonts w:ascii="Calibri" w:hAnsi="Calibri" w:cs="Calibri"/>
+        </w:rPr>
+        <w:t>Het is me opgevallen dat je erg veel communiceert over je eigen opdrachten, hierdoor krijg ik het gevoel dat je erg behulpzaam bent voor anderen</w:t>
+      </w:r>
+      <w:r>
+        <w:rPr>
+          <w:rFonts w:ascii="Calibri" w:hAnsi="Calibri" w:cs="Calibri"/>
+        </w:rPr>
+        <w:t>. Dit zorgt ervoor dat anderen ook hun opdrachten af krijgen en niemand afhaakt, ik hoop dat je zo gemotiveerd blijft om anderen te blijven helpen.</w:t>
+      </w:r>
+    </w:p>
+    <w:p>
+      <w:pPr>
+        <w:pStyle w:val="Kop3"/>
+        <w:spacing w:before="240"/>
+        <w:rPr>
+          <w:rFonts w:ascii="Calibri" w:hAnsi="Calibri" w:cs="Calibri"/>
+        </w:rPr>
+      </w:pPr>
+      <w:r>
+        <w:rPr>
+          <w:rFonts w:ascii="Calibri" w:hAnsi="Calibri" w:cs="Calibri"/>
+        </w:rPr>
+        <w:t xml:space="preserve">Jesse, </w:t>
+      </w:r>
+    </w:p>
+    <w:p>
+      <w:pPr>
+        <w:rPr>
+          <w:rFonts w:ascii="Calibri" w:hAnsi="Calibri" w:cs="Calibri"/>
+        </w:rPr>
+      </w:pPr>
+      <w:r>
+        <w:rPr>
+          <w:rFonts w:ascii="Calibri" w:hAnsi="Calibri" w:cs="Calibri"/>
+        </w:rPr>
+        <w:t>Soms heb ik het gevoel dat je snel afgeleid wordt</w:t>
+      </w:r>
+      <w:r>
+        <w:rPr>
+          <w:rFonts w:ascii="Calibri" w:hAnsi="Calibri" w:cs="Calibri"/>
+        </w:rPr>
+        <w:t>,</w:t>
+      </w:r>
+      <w:r>
+        <w:rPr>
+          <w:rFonts w:ascii="Calibri" w:hAnsi="Calibri" w:cs="Calibri"/>
+        </w:rPr>
+        <w:t xml:space="preserve"> </w:t>
+      </w:r>
+      <w:r>
+        <w:rPr>
+          <w:rFonts w:ascii="Calibri" w:hAnsi="Calibri" w:cs="Calibri"/>
+        </w:rPr>
+        <w:t>h</w:t>
+      </w:r>
+      <w:r>
+        <w:rPr>
+          <w:rFonts w:ascii="Calibri" w:hAnsi="Calibri" w:cs="Calibri"/>
+        </w:rPr>
+        <w:t xml:space="preserve">ierdoor heb ik het gevoel dat je minder gefocust </w:t>
+      </w:r>
+      <w:r>
+        <w:rPr>
+          <w:rFonts w:ascii="Calibri" w:hAnsi="Calibri" w:cs="Calibri"/>
+        </w:rPr>
+        <w:t>bent aan het project. Waardoor wij minder snel en efficiënt door de opdrachten komen. Ik hoop dat je meer focus krijgt op wat er gedaan moet worden.</w:t>
+      </w:r>
+    </w:p>
+    <w:p>
+      <w:pPr>
+        <w:rPr>
+          <w:rFonts w:ascii="Calibri" w:hAnsi="Calibri" w:cs="Calibri"/>
+        </w:rPr>
+      </w:pPr>
+      <w:r>
+        <w:rPr>
+          <w:rFonts w:ascii="Calibri" w:hAnsi="Calibri" w:cs="Calibri"/>
+        </w:rPr>
+        <w:t>Ik heb opgemerkt dat jij voldoende wilt overleggen voordat er iets gedaan wordt, dit geeft mij het gevoel dat jij altijd je best doet hoe dan ook. Hierdoor worden opdrachten optimaal uitgevoerd, ik hoop dat je je werkhouding zo behoud.</w:t>
+      </w:r>
+    </w:p>
+    <w:p>
+      <w:pPr>
+        <w:rPr>
+          <w:rFonts w:ascii="Calibri" w:hAnsi="Calibri" w:cs="Calibri"/>
+        </w:rPr>
+      </w:pPr>
+    </w:p>
+    <w:p>
+      <w:pPr>
+        <w:spacing w:after="200" w:line="240" w:lineRule="auto"/>
+        <w:rPr>
+          <w:rFonts w:ascii="Calibri" w:hAnsi="Calibri" w:cs="Calibri"/>
+          <w:i/>
+          <w:iCs/>
+          <w:sz w:val="24"/>
+          <w:szCs w:val="24"/>
+        </w:rPr>
+      </w:pPr>
+      <w:r>
+        <w:rPr>
+          <w:rFonts w:ascii="Calibri" w:hAnsi="Calibri" w:cs="Calibri"/>
+          <w:i/>
+          <w:iCs/>
+          <w:sz w:val="24"/>
+          <w:szCs w:val="24"/>
+        </w:rPr>
+        <w:t xml:space="preserve">Lucas </w:t>
+      </w:r>
+      <w:proofErr w:type="spellStart"/>
+      <w:r>
+        <w:rPr>
+          <w:rFonts w:ascii="Calibri" w:hAnsi="Calibri" w:cs="Calibri"/>
+          <w:i/>
+          <w:iCs/>
+          <w:sz w:val="24"/>
+          <w:szCs w:val="24"/>
+        </w:rPr>
+        <w:t>Lübbers</w:t>
+      </w:r>
+      <w:proofErr w:type="spellEnd"/>
+      <w:r>
+        <w:rPr>
+          <w:rFonts w:ascii="Calibri" w:hAnsi="Calibri" w:cs="Calibri"/>
+          <w:i/>
+          <w:iCs/>
+          <w:sz w:val="24"/>
+          <w:szCs w:val="24"/>
+        </w:rPr>
+        <w:t xml:space="preserve"> INF-1C </w:t>
+      </w:r>
+    </w:p>
+    <w:p>
+      <w:pPr>
+        <w:pStyle w:val="Kop3"/>
+        <w:spacing w:before="240"/>
+        <w:rPr>
+          <w:rFonts w:ascii="Calibri" w:hAnsi="Calibri" w:cs="Calibri"/>
+        </w:rPr>
+      </w:pPr>
+      <w:r>
+        <w:rPr>
+          <w:rFonts w:ascii="Calibri" w:hAnsi="Calibri" w:cs="Calibri"/>
+        </w:rPr>
+        <w:t>Daan,</w:t>
+      </w:r>
+    </w:p>
+    <w:p>
+      <w:pPr>
+        <w:rPr>
+          <w:rFonts w:ascii="Calibri" w:hAnsi="Calibri" w:cs="Calibri"/>
+        </w:rPr>
+      </w:pPr>
+      <w:r>
+        <w:rPr>
+          <w:rFonts w:ascii="Calibri" w:hAnsi="Calibri" w:cs="Calibri"/>
+        </w:rPr>
+        <w:t>Het is mij opgevallen dat jij altijd bereid bent om te helpen en alles duidelijk uit te leggen als iemand hulp van jou nodig is. Dit geeft mij een fijn gevoel, want ik weet dat ik jou om hulp kan vragen als dat nodig is. Ik hoop dat je vooral zo door gaat.</w:t>
+      </w:r>
+    </w:p>
+    <w:p>
+      <w:pPr>
+        <w:pStyle w:val="Kop3"/>
+        <w:spacing w:before="240"/>
+        <w:rPr>
+          <w:rFonts w:ascii="Calibri" w:hAnsi="Calibri" w:cs="Calibri"/>
+        </w:rPr>
+      </w:pPr>
+      <w:r>
+        <w:rPr>
+          <w:rFonts w:ascii="Calibri" w:hAnsi="Calibri" w:cs="Calibri"/>
+        </w:rPr>
+        <w:t>Noah,</w:t>
+      </w:r>
+    </w:p>
+    <w:p>
+      <w:pPr>
+        <w:rPr>
+          <w:rFonts w:ascii="Calibri" w:hAnsi="Calibri" w:cs="Calibri"/>
+        </w:rPr>
+      </w:pPr>
+      <w:r>
+        <w:rPr>
+          <w:rFonts w:ascii="Calibri" w:hAnsi="Calibri" w:cs="Calibri"/>
+        </w:rPr>
+        <w:t>Ik heb gemerkt dat jij altijd duidelijk nog verteld wat we allemaal nog moeten doen voor een project. Dit vindt ik heel fijn, want dan weten we zeker dat we niks vergeten. Vooral zo door gaan.</w:t>
+      </w:r>
+    </w:p>
+    <w:p>
+      <w:pPr>
+        <w:pStyle w:val="Kop3"/>
+        <w:spacing w:before="240"/>
+        <w:rPr>
+          <w:rFonts w:ascii="Calibri" w:hAnsi="Calibri" w:cs="Calibri"/>
+        </w:rPr>
+      </w:pPr>
+      <w:r>
+        <w:rPr>
+          <w:rFonts w:ascii="Calibri" w:hAnsi="Calibri" w:cs="Calibri"/>
+        </w:rPr>
+        <w:t>Roy,</w:t>
+      </w:r>
+    </w:p>
+    <w:p>
+      <w:pPr>
+        <w:rPr>
+          <w:rFonts w:ascii="Calibri" w:hAnsi="Calibri" w:cs="Calibri"/>
+        </w:rPr>
+      </w:pPr>
+      <w:r>
+        <w:rPr>
+          <w:rFonts w:ascii="Calibri" w:hAnsi="Calibri" w:cs="Calibri"/>
+        </w:rPr>
+        <w:t xml:space="preserve">Het is mij opgevallen dat jij altijd duidelijk maakt dat je bereid bent om bezig te gaan ook al ben je bijvoorbeeld afwezig die dag. Dit is heel fijn, omdat we dan weten dat je het project serieus neemt. Ga vooral zo door. </w:t>
+      </w:r>
+    </w:p>
+    <w:p>
+      <w:pPr>
+        <w:pStyle w:val="Kop3"/>
+        <w:spacing w:before="240"/>
+        <w:rPr>
+          <w:rFonts w:ascii="Calibri" w:hAnsi="Calibri" w:cs="Calibri"/>
+        </w:rPr>
+      </w:pPr>
+      <w:r>
+        <w:rPr>
+          <w:rFonts w:ascii="Calibri" w:hAnsi="Calibri" w:cs="Calibri"/>
+        </w:rPr>
+        <w:t>Bram,</w:t>
+      </w:r>
+    </w:p>
+    <w:p>
+      <w:pPr>
+        <w:rPr>
+          <w:rFonts w:ascii="Calibri" w:hAnsi="Calibri" w:cs="Calibri"/>
+        </w:rPr>
+      </w:pPr>
+      <w:r>
+        <w:rPr>
+          <w:rFonts w:ascii="Calibri" w:hAnsi="Calibri" w:cs="Calibri"/>
+        </w:rPr>
+        <w:t xml:space="preserve">Ik heb gemerkt dat jij als projectleider goed communiceert met de docenten als wij bijvoorbeeld vragen hebben voor hun over het project. Dit is zeer handig, want hierdoor weet ik zeker dat we altijd op het juiste spoor zitten. Ik hoop dat je dit vooral blijft doen. </w:t>
+      </w:r>
+    </w:p>
+    <w:p>
+      <w:pPr>
+        <w:pStyle w:val="Kop3"/>
+        <w:spacing w:before="240"/>
+        <w:rPr>
+          <w:rFonts w:ascii="Calibri" w:hAnsi="Calibri" w:cs="Calibri"/>
+        </w:rPr>
+      </w:pPr>
+      <w:r>
+        <w:rPr>
+          <w:rFonts w:ascii="Calibri" w:hAnsi="Calibri" w:cs="Calibri"/>
+        </w:rPr>
+        <w:t xml:space="preserve">Elmedin, </w:t>
+      </w:r>
+    </w:p>
+    <w:p>
+      <w:pPr>
+        <w:rPr>
+          <w:rFonts w:ascii="Calibri" w:hAnsi="Calibri" w:cs="Calibri"/>
+        </w:rPr>
+      </w:pPr>
+      <w:r>
+        <w:rPr>
+          <w:rFonts w:ascii="Calibri" w:hAnsi="Calibri" w:cs="Calibri"/>
+        </w:rPr>
+        <w:t xml:space="preserve">Het is mij opgevallen dat jij altijd goed communiceert over wat er nog moet gebeuren voor het project, zodat je zeker weet dat we allemaal ons werk hebben gedaan. Dit vindt ik fijn, want dan weet ik altijd zeker dat we alles hebben gedaan voor het project wat ook af moest zijn. Blijf dit vooral doen. </w:t>
+      </w:r>
+    </w:p>
+    <w:p>
+      <w:pPr>
+        <w:pStyle w:val="Kop3"/>
+        <w:spacing w:before="240"/>
+        <w:rPr>
+          <w:rFonts w:ascii="Calibri" w:hAnsi="Calibri" w:cs="Calibri"/>
+        </w:rPr>
+      </w:pPr>
+      <w:r>
+        <w:rPr>
+          <w:rFonts w:ascii="Calibri" w:hAnsi="Calibri" w:cs="Calibri"/>
+        </w:rPr>
+        <w:lastRenderedPageBreak/>
+        <w:t xml:space="preserve">Jesse, </w:t>
+      </w:r>
+    </w:p>
+    <w:p>
+      <w:pPr>
+        <w:rPr>
+          <w:rFonts w:ascii="Calibri" w:hAnsi="Calibri" w:cs="Calibri"/>
+        </w:rPr>
+      </w:pPr>
+      <w:r>
+        <w:rPr>
+          <w:rFonts w:ascii="Calibri" w:hAnsi="Calibri" w:cs="Calibri"/>
+        </w:rPr>
+        <w:t xml:space="preserve">Ik heb gemerkt dat jij altijd bereid bent om te helpen als iemand iets niet snapt en dat je dan ook echt je tijd neemt om het die persoon duidelijk uit te leggen. Dat is heel fijn, omdat we dan jou altijd wat kunnen vragen als iets onduidelijk is. Ga vooral zo door. </w:t>
+      </w:r>
+    </w:p>
+    <w:p>
+      <w:pPr>
+        <w:spacing w:after="200" w:line="240" w:lineRule="auto"/>
+        <w:rPr>
+          <w:i/>
+          <w:iCs/>
+          <w:sz w:val="24"/>
+          <w:szCs w:val="24"/>
+        </w:rPr>
+      </w:pPr>
+      <w:r>
+        <w:rPr>
+          <w:i/>
+          <w:iCs/>
+          <w:sz w:val="24"/>
+          <w:szCs w:val="24"/>
+        </w:rPr>
+        <w:t xml:space="preserve">Daan </w:t>
+      </w:r>
+      <w:proofErr w:type="spellStart"/>
+      <w:r>
+        <w:rPr>
+          <w:i/>
+          <w:iCs/>
+          <w:sz w:val="24"/>
+          <w:szCs w:val="24"/>
+        </w:rPr>
+        <w:t>Rijfers</w:t>
+      </w:r>
+      <w:proofErr w:type="spellEnd"/>
+      <w:r>
+        <w:rPr>
+          <w:i/>
+          <w:iCs/>
+          <w:sz w:val="24"/>
+          <w:szCs w:val="24"/>
+        </w:rPr>
+        <w:t xml:space="preserve"> INF1 </w:t>
+      </w:r>
+    </w:p>
+    <w:p>
+      <w:pPr>
+        <w:pStyle w:val="Kop3"/>
+        <w:spacing w:before="240"/>
+        <w:rPr>
+          <w:sz w:val="24"/>
+          <w:szCs w:val="24"/>
+        </w:rPr>
+      </w:pPr>
+      <w:r>
+        <w:t>Bram,</w:t>
+      </w:r>
+    </w:p>
+    <w:p>
+      <w:r>
+        <w:t>Ik merk dat jij vaak met Daniël aan het praten bent en dat jij niet met de opdracht bezig bent, Waardoor ik continu gevoel heb dat ik aan jou moet vragen wat jij wilt doen. Wat ik zou willen is dat jij meer met de groep praat en niet met andere groepjes bezig bent.</w:t>
+      </w:r>
+    </w:p>
+    <w:p>
+      <w:r>
+        <w:t xml:space="preserve">Ik merk dat jij wat straight </w:t>
+      </w:r>
+      <w:proofErr w:type="spellStart"/>
+      <w:r>
+        <w:t>to</w:t>
+      </w:r>
+      <w:proofErr w:type="spellEnd"/>
+      <w:r>
+        <w:t xml:space="preserve"> </w:t>
+      </w:r>
+      <w:proofErr w:type="spellStart"/>
+      <w:r>
+        <w:t>the</w:t>
+      </w:r>
+      <w:proofErr w:type="spellEnd"/>
+      <w:r>
+        <w:t xml:space="preserve"> point bent, waardoor we gelijk horen wat jij vind. Ik vind dat persoonlijk fijn, want dan krijg jij een oprechte feedback van die gene. Ga alsjeblieft zo door.</w:t>
+      </w:r>
+    </w:p>
+    <w:p/>
+    <w:p>
+      <w:pPr>
+        <w:pStyle w:val="Kop3"/>
+        <w:spacing w:before="240"/>
+      </w:pPr>
+      <w:r>
+        <w:t>Noah,</w:t>
+      </w:r>
+    </w:p>
+    <w:p>
+      <w:r>
+        <w:t>Ik merk dat jij niet zo veel motivatie hebt voor dit project, waardoor ik denk dat jij niet met andere wilt samenwerken. Wat ik zou willen zien is dat jij dit project wat serieuzer moet aan pakken</w:t>
+      </w:r>
+    </w:p>
+    <w:p>
+      <w:r>
+        <w:t>Ik merk dat jij wat kalmer praat, waardoor jij wat rust uitstraat in de groep. Persoonlijk vind ik dat fijn, want dan zorg jij dat de groep de rust bewaard. Ga vooral zo door</w:t>
+      </w:r>
+    </w:p>
+    <w:p/>
+    <w:p>
+      <w:pPr>
+        <w:pStyle w:val="Kop3"/>
+        <w:spacing w:before="240"/>
+      </w:pPr>
+      <w:r>
+        <w:t>Roy,</w:t>
+      </w:r>
+    </w:p>
+    <w:p>
+      <w:r>
+        <w:t>Ik merk dat jij wat meer met je eigen werk bezig bent, waardoor ik niet zo goed weten wat jij aan het doen bent, terwijl je gewoon hartstikke goed aan het werk bent. Probeer wat meer laten zien wat jij aan het doen bent dan weten we wat jij doet.</w:t>
+      </w:r>
+    </w:p>
+    <w:p>
+      <w:r>
+        <w:t>Ik merk dat jij wat duidelijk bent in hoe jij jou statements maakt. Persoonlijk vind ik dat heel fijn, waardoor ik precies weet wat jij bedoeld. Ik hoop dat jij zo door gaat</w:t>
+      </w:r>
+    </w:p>
+    <w:p/>
+    <w:p>
+      <w:pPr>
+        <w:pStyle w:val="Kop3"/>
+        <w:spacing w:before="240"/>
+      </w:pPr>
+      <w:r>
+        <w:t>Lucas,</w:t>
+      </w:r>
+    </w:p>
+    <w:p>
+      <w:r>
+        <w:t>Ik merk dat jij vaak bezig bent met andere dingen, waardoor ik denk dat jij niet zo veel zin hebt om met ons samen te werken. Graag zou ik willen zien dat jij minder met andere dingen bezig bent zoals; gamen, filmpjes kijken of andere dingen dat niet met het project te maken heeft.</w:t>
+      </w:r>
+    </w:p>
+    <w:p>
+      <w:r>
+        <w:t>Ik merk dat jij heel vriendelijk bent in het praten met andere. Ik vind dat best wel fijn, waardoor jij een fijne zweer geëerd. Blijf zo door gaan</w:t>
+      </w:r>
+    </w:p>
+    <w:p/>
+    <w:p>
+      <w:pPr>
+        <w:pStyle w:val="Kop3"/>
+        <w:spacing w:before="240"/>
+      </w:pPr>
+      <w:r>
+        <w:t xml:space="preserve">Elmedin, </w:t>
+      </w:r>
+    </w:p>
+    <w:p>
+      <w:r>
+        <w:t>Ik merk dat jij afwezigheid tijdens meerdere lessen is opgemerkt, waardoor we jou belangrijke input niet krijgen. Ik zou graag willen dat jij gewoon aanwezig bent, zodat we niet via Whatsapp of andere methode jou moeten bereiken.</w:t>
+      </w:r>
+    </w:p>
+    <w:p>
+      <w:r>
+        <w:lastRenderedPageBreak/>
+        <w:t>Ik merk dat jij vaak iedereen wilt gaan vragen wat iedereen doet. Zelf vind ik dat wel fijn, want ik vind het fijn dat andere mensen in de groep het overzicht maken, waardoor we allemaal weten wat we aan het doen zijn. Blijf alsjeblieft zo door gaan.</w:t>
+      </w:r>
+    </w:p>
+    <w:p>
+      <w:pPr>
+        <w:pStyle w:val="Kop3"/>
+        <w:spacing w:before="240"/>
+      </w:pPr>
+      <w:r>
+        <w:t xml:space="preserve">Jesse, </w:t>
+      </w:r>
+    </w:p>
+    <w:p>
+      <w:r>
+        <w:t>Ik merkt dat jij niet het initiatief neemt om een opdracht met de groep te maken. Dit heeft invloed op de voortgang voor de gezamenlijke taken. Ik heb het gevoel dat de verantwoordelijkheden in de groep niet gelijk verdeeld zijn. Ik zou graag willen zien dat jij meer het initiatief neemt in de groep.</w:t>
+      </w:r>
+    </w:p>
+    <w:p>
+      <w:r>
+        <w:t>Ik merk dat jij vaak vraagt of ik jou kan helpen, waardoor jij mij de gevoel geeft jij graag wilt samenwerken, wat ik echt heel fijn vind. Blijf zo door gaan</w:t>
+      </w:r>
+    </w:p>
+    <w:p>
+      <w:pPr>
+        <w:spacing w:after="200" w:line="240" w:lineRule="auto"/>
+        <w:rPr>
+          <w:i/>
+          <w:iCs/>
+          <w:sz w:val="24"/>
+          <w:szCs w:val="24"/>
+        </w:rPr>
+      </w:pPr>
+      <w:r>
+        <w:rPr>
+          <w:i/>
+          <w:iCs/>
+          <w:sz w:val="24"/>
+          <w:szCs w:val="24"/>
+        </w:rPr>
+        <w:t xml:space="preserve">Noah </w:t>
+      </w:r>
+      <w:proofErr w:type="spellStart"/>
+      <w:r>
+        <w:rPr>
+          <w:i/>
+          <w:iCs/>
+          <w:sz w:val="24"/>
+          <w:szCs w:val="24"/>
+        </w:rPr>
+        <w:t>Rumahloine</w:t>
+      </w:r>
+      <w:proofErr w:type="spellEnd"/>
+      <w:r>
+        <w:rPr>
+          <w:i/>
+          <w:iCs/>
+          <w:sz w:val="24"/>
+          <w:szCs w:val="24"/>
+        </w:rPr>
+        <w:t xml:space="preserve"> INF1</w:t>
+      </w:r>
+    </w:p>
+    <w:p>
+      <w:pPr>
+        <w:pStyle w:val="Kop3"/>
+        <w:spacing w:before="240"/>
+        <w:rPr>
+          <w:sz w:val="24"/>
+          <w:szCs w:val="24"/>
+        </w:rPr>
+      </w:pPr>
+      <w:r>
+        <w:t>Daan,</w:t>
+      </w:r>
+    </w:p>
+    <w:p>
+      <w:r>
+        <w:t>Het is mij opgevallen dat jij vaak het voortouw neemt wanneer het aankomt op het project. Gecombineerd met jouw expertise, geeft dat mij het gevoel dat jij een uitstekende collega bent om mee te werken. Echter, is het mij ook opgevallen dat jij de neiging hebt om sommige onderdelen zelfstandig uit te voeren. Op zich, vind ik dat niet zo erg, maar ik kan daardoor niet altijd volgen wat jij precies doet. Graag zou ik willen zien dat jij eigenlijk niets aan jouw gedrag verandert.</w:t>
+      </w:r>
+    </w:p>
+    <w:p>
+      <w:r>
+        <w:t>Verder is het mij opgevallen dat jouw communicatieve vaardigheden goed zijn. Dat geeft mij het gevoel dat jij een echte leider bent. Ik begrijp altijd wel wat jij bedoelt. Ga vooral zo door!</w:t>
+      </w:r>
+    </w:p>
+    <w:p>
+      <w:pPr>
+        <w:pStyle w:val="Kop3"/>
+        <w:spacing w:before="240"/>
+      </w:pPr>
+      <w:r>
+        <w:t>Bram,</w:t>
+      </w:r>
+    </w:p>
+    <w:p>
+      <w:r>
+        <w:t>Ik heb gemerkt dat jij zeker over de kennis beschikt die nodig is om aan het project te werken. Echter, zonder jij je vaak af en ben jij ook vaak met andere dingen bezig. Dit geeft mij het gevoel dat jij soms andere prioriteiten stelt en de rest er een beetje aan laat werken. Daardoor krijg ik het idee dat je een beetje aan het meeliften bent. Graag zou ik zien dat jij je iets meer met de groep betrekt, als onze projectleider zijnde.</w:t>
+      </w:r>
+    </w:p>
+    <w:p>
+      <w:r>
+        <w:t>Qua communicatieve vaardigheden ben ik wel van mening dat jij goed kan communiceren, ook al doe je dat niet vaak. Het geeft mij het gevoel dat jij zoiets al wel eerder hebt gedaan. Ik weet niet exact wat jij doet, maar je levert wel resultaten. Wat meer interactie zou gewaardeerd worden, maar ga vooral zo door.</w:t>
+      </w:r>
+    </w:p>
+    <w:p>
+      <w:pPr>
+        <w:pStyle w:val="Kop3"/>
+        <w:spacing w:before="240"/>
+      </w:pPr>
+      <w:r>
+        <w:t>Roy,</w:t>
+      </w:r>
+    </w:p>
+    <w:p>
+      <w:r>
+        <w:t>Het is mij opgevallen dat jij het zonnetje binnen onze projectgroep bent. Hierdoor heb ik het gevoel dat jij de motivatie in stand houdt. Ook heb ik geobserveerd dat jij vaak de neiging hebt om te zeggen dat het bijna weekend is, ondanks dat het nog maar maandag is. Dat wordt vaak als een grap opgevat, maar ik kan zien op dat na verloop van tijd minder effectief, of zelfs demotiverend kan werken. Graag zou ik willen zien dat die grap iets minder gemaakt wordt.</w:t>
+      </w:r>
+    </w:p>
+    <w:p>
+      <w:r>
+        <w:t>Er komt niet vaak communicatie van jouw kant, en het kan soms een beetje verwarrend zijn. Mijn gevoel zegt mij dat jij ook meer het type persoon bent dat de leiding van anderen opvolgt. Daar is niets mis mee, maar ik denk dat jij wel wat meer zou kunnen. Voor jouw eigen ontwikkeling, zou ik graag willen zien dat jij meer initiatief toont, maar afgezien van dat communiceer jij wel goed wanneer het nodig is.</w:t>
+      </w:r>
+    </w:p>
+    <w:p>
+      <w:pPr>
+        <w:pStyle w:val="Kop3"/>
+        <w:spacing w:before="240"/>
+      </w:pPr>
+      <w:r>
+        <w:lastRenderedPageBreak/>
+        <w:t>Lucas,</w:t>
+      </w:r>
+    </w:p>
+    <w:p>
+      <w:r>
+        <w:t>Ik heb gemerkt dat jij jouw werk nauwkeurig uitvoert en dat jij ook wat amuserende gesprekken tussendoor voert. Hierdoor heb ik het idee dat jij een erg fijne collega bent om mee te werken. Ook is het mij opgevallen dat jij snel geneigd bent om iets te doen dat niet gerelateerd aan het project wanneer jij geen idee hebt wat je moet doen. Dit geeft mij het gevoel dat andere prioriteiten stelt. Graag zou ik willen zien dat jij in die soort situaties wat meer vraagt naar wat jij verder nog zou kunnen doen.</w:t>
+      </w:r>
+    </w:p>
+    <w:p>
+      <w:r>
+        <w:t>Verder heb ik gemerkt dat jij van alles communiceert over het project. En vaak stuur jij mensen ook aan. Ik heb het gevoel dat jij ook een prima projectleider zou kunnen zijn. Het zou wellicht jouw vaardigheden wat goed kunnen doen. Ga vooral zo door.</w:t>
+      </w:r>
+    </w:p>
+    <w:p>
+      <w:pPr>
+        <w:pStyle w:val="Kop3"/>
+        <w:spacing w:before="240"/>
+      </w:pPr>
+      <w:r>
+        <w:t xml:space="preserve">Elmedin, </w:t>
+      </w:r>
+    </w:p>
+    <w:p>
+      <w:r>
+        <w:t>Het is mij opgevallen dat jij zeker de motivatie hebt om dit vakgebied te leren. Jij stelt vaak vragen en zegt het wanneer je iets niet begrijpt. Dat geeft mij het gevoel dat jij graag bijdraagt aan het project. Ook ik het mij opgevallen dat jij vaak interactie hebt met leden uit een andere groep, waardoor jij vaak afgeleid raakt en wat anders gaat doen. Dit geeft mij dan het gevoel dat jij iets best snel uitstelt en wellicht over laat aan anderen. Graag zou ik willen zien dat jij wat vaker ‘nee’ zegt tegen andere mensen en nog net even iets geconcentreerder bezig bent met het project.</w:t>
+      </w:r>
+    </w:p>
+    <w:p>
+      <w:r>
+        <w:t>Jouw communicatie is vaak met leden uit een andere projectgroep. En als jij spreekt, merk ik wel een gebrekkigheid in jouw Nederlands. Ik heb het idee dat jouw taal nog wel eens een van jouw grotere problemen kan zijn. Je bent daardoor niet altijd even verstaanbaar, maar ik denk dat met een beetje oefening je dat prima kan bijspijkeren. Werk aan jouw taal en jouw communicatieve vaardigheden zouden erg goed kunnen zijn!</w:t>
+      </w:r>
+    </w:p>
+    <w:p>
+      <w:pPr>
+        <w:pStyle w:val="Kop3"/>
+        <w:spacing w:before="240"/>
+      </w:pPr>
+      <w:r>
+        <w:t xml:space="preserve">Jesse, </w:t>
+      </w:r>
+    </w:p>
+    <w:p>
+      <w:r>
+        <w:t>Ik heb gemerkt dat jij een ervaren en gemotiveerde werker bent. Jij helpt graag en neemt ook vaak de lastige taken tot jezelf toe. Dit geeft mij het gevoel dat jij iemand bent om op te vertrouwen. Ook heb ik gemerkt dat jij geregeld zelfstandig werkt. Dit geeft mij het gevoel dat jij zo af en toe liever alleen werkt. Dit is niet zo erg, maar dat maakt het wel wat lastiger om te volgen wat jij doet. Graag zou ik willen zien dat jij je iets meer betrekt bij de rest van de projectgroep.</w:t>
+      </w:r>
+    </w:p>
+    <w:p>
+      <w:r>
+        <w:t>Verder is het mij opgevallen dat jij erg goed communiceert binnen de groep. Ik begrijp altijd wel wat jij bedoelt. Ik heb daardoor het idee dat jij wel de “leader energy” hebt. Ga vooral zo door.</w:t>
+      </w:r>
+    </w:p>
+    <w:p>
+      <w:pPr>
+        <w:rPr>
+          <w:rFonts w:ascii="Calibri" w:hAnsi="Calibri" w:cs="Calibri"/>
+        </w:rPr>
+      </w:pPr>
+    </w:p>
+    <w:p>
+      <w:pPr>
+        <w:spacing w:after="200" w:line="240" w:lineRule="auto"/>
+        <w:rPr>
+          <w:i/>
+          <w:iCs/>
+          <w:sz w:val="24"/>
+          <w:szCs w:val="24"/>
+        </w:rPr>
+      </w:pPr>
+      <w:r>
+        <w:rPr>
+          <w:i/>
+          <w:iCs/>
+          <w:sz w:val="24"/>
+          <w:szCs w:val="24"/>
+        </w:rPr>
+        <w:t>Roy Scholing</w:t>
+      </w:r>
+      <w:r>
+        <w:rPr>
+          <w:i/>
+          <w:iCs/>
+          <w:sz w:val="24"/>
+          <w:szCs w:val="24"/>
+        </w:rPr>
+        <w:t xml:space="preserve"> INF1</w:t>
+      </w:r>
+    </w:p>
+    <w:p>
+      <w:pPr>
+        <w:pStyle w:val="Kop3"/>
+        <w:spacing w:before="240"/>
+      </w:pPr>
+      <w:r>
+        <w:t>Daan</w:t>
+      </w:r>
+      <w:r>
+        <w:t>,</w:t>
+      </w:r>
+    </w:p>
+    <w:p>
+      <w:r>
+        <w:t>Mij is het opgevallen dat jij erg veel verstand van het onderwerp hebt en daarom erg snel door het project heen gaat. Je bent bereid om anderen te helpen, maar jouw uitleg is soms lastig te volgen voor mij. Mij geeft dit het gevoel dat ik achterloop qua kennis. Dat jij veel van het onderwerp afweet heeft veel voordelen, maar kan er ook voor zorgen dat andere projectleden moeite hebben om jou te begrijpen. Dit kan ervoor zorgen dat projectleden gaan denken dat ze jou niet meer hoeven te betrekken in discussies omdat ze denken dat er voor jou niet meer veel te leren valt. Ik zal graag willen zien dat jij je ook naar andere groepsleden leerzaam opstelt.</w:t>
+      </w:r>
+    </w:p>
+    <w:p>
+      <w:r>
+        <w:lastRenderedPageBreak/>
+        <w:t>Met jou valt prettig te communiceren, omdat jij veel van het onderwerp af weet en er dus ook veel over kan vertellen. Dit kan alleen wel een struikelblok vormen wanneer anderen jou niet begrijpen door een verschil in kennis</w:t>
+      </w:r>
+    </w:p>
+    <w:p>
+      <w:pPr>
+        <w:pStyle w:val="Kop3"/>
+        <w:spacing w:before="240"/>
+      </w:pPr>
+      <w:r>
+        <w:t>Noah,</w:t>
+      </w:r>
+    </w:p>
+    <w:p>
+      <w:r>
+        <w:t xml:space="preserve">Het valt mij op dat jij andere groepsleden aanzet om andere dingen te gaan doen dan aan het project te werken. Dit geeft mij het gevoel dat jij je graag met andere dingen bezighoudt dan het project. Het gevolg hiervan is dat groepsleden jou minder gaan betrekken bij het project. Ik zal graag willen zien dat jij je meer bezighoudt met het project, en minder met andere zaken. </w:t>
+      </w:r>
+    </w:p>
+    <w:p>
+      <w:r>
+        <w:t>Met jou valt goed te communiceren, maar soms ben je wel erg veel bezig met andere dingen dan het project. Hierdoor kan het overkomen alsof communicatie met andere groepsleden waardevoller zijn die zich meer met het project bemoeien.</w:t>
+      </w:r>
+    </w:p>
+    <w:p>
+      <w:pPr>
+        <w:pStyle w:val="Kop3"/>
+        <w:spacing w:before="240"/>
+      </w:pPr>
+      <w:r>
+        <w:t>Lucas,</w:t>
+      </w:r>
+    </w:p>
+    <w:p>
+      <w:r>
+        <w:t>Het valt mij op dat jij vaak video’s kijkt die niet met het project te maken hebben. Dit geeft mij het gevoel dat jij andere prioriteiten stelt boven het project. Het gevolg hiervan is dat andere projectleden jou minder betrekken in het proces. Ik zou liever zien dat jij je meer bezighoudt met het onderwerp en minder video’s kijkt.</w:t>
+      </w:r>
+    </w:p>
+    <w:p>
+      <w:r>
+        <w:t>Communicatie gaat erg makkelijk met jou. Wel ben je veel bezig met het kijken van video’s die niets met het project te maken hebben, je zal beter kunnen communiceren over het project.</w:t>
+      </w:r>
+    </w:p>
+    <w:p>
+      <w:pPr>
+        <w:pStyle w:val="Kop3"/>
+        <w:spacing w:before="240"/>
+      </w:pPr>
+      <w:r>
+        <w:t xml:space="preserve">Elmedin, </w:t>
+      </w:r>
+    </w:p>
+    <w:p>
+      <w:r>
+        <w:t>Het is mij opgevallen dat jij meerdere lessen afwezig bent geweest. Dit geeft mij het gevoel dat jij meer hebt kunnen toevoegen aan het project dan dat je daadwerkelijk hebt gedaan. Het gevolg hiervan is dat je kansen hebt gemist om inbreng toe te voegen aan het project. Ik zal graag willen zien dat jij meer aanwezig bent.</w:t>
+      </w:r>
+    </w:p>
+    <w:p>
+      <w:r>
+        <w:t>Met jou valt goed te communiceren. Wel kan het voorkomen aangezien je vaker afwezig bent, dat het moeilijker wordt om met jou te communiceren omdat je dingen niet hebt meegekregen.</w:t>
+      </w:r>
+    </w:p>
+    <w:p>
+      <w:pPr>
+        <w:pStyle w:val="Kop3"/>
+        <w:spacing w:before="240"/>
+      </w:pPr>
+      <w:r>
+        <w:t xml:space="preserve">Jesse, </w:t>
+      </w:r>
+    </w:p>
+    <w:p>
+      <w:r>
+        <w:t>Het is mij opgevallen dat jij stukken tekst maakt met behulp van AI. Dit geeft mij het gevoel dat jij naar een makkelijke oplossing zoekt om stukken tekst te schrijven. Het gevolg hiervan is dat jouw eigen creativiteit niet volledig tot zijn recht komt. Ik zal graag willen zien dat jij minder gebruik maakt van AI.</w:t>
+      </w:r>
+    </w:p>
+    <w:p>
+      <w:r>
+        <w:t>Met jou is communiceren geen probleem. Wat wel een verbeterpunt is, is dat je digitale communicatie uit jezelf moet komen en niet met behulp van AI.</w:t>
+      </w:r>
+    </w:p>
+    <w:p>
+      <w:pPr>
+        <w:pStyle w:val="Kop3"/>
+      </w:pPr>
+      <w:r>
+        <w:t>Bram,</w:t>
+      </w:r>
+    </w:p>
+    <w:p>
+      <w:r>
+        <w:t>Het is mij opgevallen dat jij soms meer met andere projectgroepen bezig bent dan die van ons. Het geeft mij het gevoel dat jij als projectleider niet echt verbinding zoekt met de groep. Het gevolg hiervan is dat jij dingen kunt gaan missen die in de groep gebeuren. Ik zaal graag willen zien dat jij je meer met je eigen projectgroep bezighoudt.</w:t>
+      </w:r>
+    </w:p>
+    <w:p>
+      <w:r>
+        <w:t>Met jou gaat communiceren prima. Het lijkt alleen soms wel alsof je liever communiceert met andere groepen, dit kan als een minpunt opgevat worden door de projectgroep.</w:t>
+      </w:r>
+    </w:p>
+    <w:p>
+      <w:pPr>
+        <w:spacing w:after="200" w:line="240" w:lineRule="auto"/>
+        <w:rPr>
+          <w:i/>
+          <w:iCs/>
+          <w:sz w:val="24"/>
+          <w:szCs w:val="24"/>
+        </w:rPr>
+      </w:pPr>
+      <w:r>
+        <w:rPr>
+          <w:i/>
+          <w:iCs/>
+          <w:sz w:val="24"/>
+          <w:szCs w:val="24"/>
+        </w:rPr>
+        <w:lastRenderedPageBreak/>
+        <w:t>Bram Huiskes INF1 5338417</w:t>
+      </w:r>
+    </w:p>
+    <w:p>
+      <w:pPr>
+        <w:pStyle w:val="Kop3"/>
+        <w:spacing w:before="240"/>
+      </w:pPr>
+      <w:r>
+        <w:t>Daan</w:t>
+      </w:r>
+      <w:r>
+        <w:t xml:space="preserve"> </w:t>
+      </w:r>
+      <w:proofErr w:type="spellStart"/>
+      <w:r>
+        <w:t>Rijfers</w:t>
+      </w:r>
+      <w:proofErr w:type="spellEnd"/>
+      <w:r>
+        <w:t>,</w:t>
+      </w:r>
+    </w:p>
+    <w:p>
+      <w:pPr>
+        <w:pStyle w:val="Kop3"/>
+        <w:spacing w:before="240"/>
+        <w:rPr>
+          <w:rFonts w:eastAsiaTheme="minorHAnsi" w:cstheme="minorBidi"/>
+          <w:color w:val="auto"/>
+          <w:sz w:val="22"/>
+          <w:szCs w:val="22"/>
+        </w:rPr>
+      </w:pPr>
+      <w:r>
+        <w:rPr>
+          <w:rFonts w:eastAsiaTheme="minorHAnsi" w:cstheme="minorBidi"/>
+          <w:color w:val="auto"/>
+          <w:sz w:val="22"/>
+          <w:szCs w:val="22"/>
+        </w:rPr>
+        <w:t>Je vermogen om snel en zelfstandig te handelen toont je sterke ervaring en kennis. Deze zelfstandigheid is een grote aanwinst voor het team. Het zou geweldig zijn als je deze vaardigheden deelt door jouw inzichten actiever te communiceren met het team.</w:t>
+      </w:r>
+    </w:p>
+    <w:p>
+      <w:pPr>
+        <w:pStyle w:val="Kop3"/>
+        <w:spacing w:before="240"/>
+      </w:pPr>
+      <w:r>
+        <w:t xml:space="preserve">Noah </w:t>
+      </w:r>
+      <w:proofErr w:type="spellStart"/>
+      <w:r>
+        <w:t>Rumahloine</w:t>
+      </w:r>
+      <w:proofErr w:type="spellEnd"/>
+      <w:r>
+        <w:t>,</w:t>
+      </w:r>
+    </w:p>
+    <w:p>
+      <w:pPr>
+        <w:pStyle w:val="Kop3"/>
+        <w:spacing w:before="240"/>
+        <w:rPr>
+          <w:rFonts w:eastAsiaTheme="minorHAnsi" w:cstheme="minorBidi"/>
+          <w:color w:val="auto"/>
+          <w:sz w:val="22"/>
+          <w:szCs w:val="22"/>
+        </w:rPr>
+      </w:pPr>
+      <w:r>
+        <w:rPr>
+          <w:rFonts w:eastAsiaTheme="minorHAnsi" w:cstheme="minorBidi"/>
+          <w:color w:val="auto"/>
+          <w:sz w:val="22"/>
+          <w:szCs w:val="22"/>
+        </w:rPr>
+        <w:t xml:space="preserve">Jouw interesse in diverse media kan een fris perspectief bieden. Door deze interesses te integreren in </w:t>
+      </w:r>
+      <w:proofErr w:type="spellStart"/>
+      <w:r>
+        <w:rPr>
+          <w:rFonts w:eastAsiaTheme="minorHAnsi" w:cstheme="minorBidi"/>
+          <w:color w:val="auto"/>
+          <w:sz w:val="22"/>
+          <w:szCs w:val="22"/>
+        </w:rPr>
+        <w:t>projectgerelateerde</w:t>
+      </w:r>
+      <w:proofErr w:type="spellEnd"/>
+      <w:r>
+        <w:rPr>
+          <w:rFonts w:eastAsiaTheme="minorHAnsi" w:cstheme="minorBidi"/>
+          <w:color w:val="auto"/>
+          <w:sz w:val="22"/>
+          <w:szCs w:val="22"/>
+        </w:rPr>
+        <w:t xml:space="preserve"> discussies, kun je een unieke bijdrage leveren aan ons team.</w:t>
+      </w:r>
+    </w:p>
+    <w:p>
+      <w:pPr>
+        <w:pStyle w:val="Kop3"/>
+        <w:spacing w:before="240"/>
+      </w:pPr>
+      <w:r>
+        <w:t>Roy</w:t>
+      </w:r>
+      <w:r>
+        <w:t xml:space="preserve"> Scholing,</w:t>
+      </w:r>
+    </w:p>
+    <w:p>
+      <w:pPr>
+        <w:pStyle w:val="Kop3"/>
+        <w:spacing w:before="240"/>
+        <w:rPr>
+          <w:rFonts w:eastAsiaTheme="minorHAnsi" w:cstheme="minorBidi"/>
+          <w:color w:val="auto"/>
+          <w:sz w:val="22"/>
+          <w:szCs w:val="22"/>
+        </w:rPr>
+      </w:pPr>
+      <w:r>
+        <w:rPr>
+          <w:rFonts w:eastAsiaTheme="minorHAnsi" w:cstheme="minorBidi"/>
+          <w:color w:val="auto"/>
+          <w:sz w:val="22"/>
+          <w:szCs w:val="22"/>
+        </w:rPr>
+        <w:t>Jouw rustige aanwezigheid en bedachtzame communicatie zorgen voor een kalme sfeer in het team. We zouden het op prijs stellen als je deze kwaliteiten gebruikt om nog vaker je waardevolle inzichten te delen.</w:t>
+      </w:r>
+    </w:p>
+    <w:p>
+      <w:pPr>
+        <w:pStyle w:val="Kop3"/>
+        <w:spacing w:before="240"/>
+      </w:pPr>
+      <w:r>
+        <w:t>Lucas</w:t>
+      </w:r>
+      <w:r>
+        <w:t xml:space="preserve"> </w:t>
+      </w:r>
+      <w:proofErr w:type="spellStart"/>
+      <w:r>
+        <w:t>Lübbers</w:t>
+      </w:r>
+      <w:proofErr w:type="spellEnd"/>
+      <w:r>
+        <w:t>,</w:t>
+      </w:r>
+    </w:p>
+    <w:p>
+      <w:pPr>
+        <w:pStyle w:val="Kop3"/>
+        <w:spacing w:before="240"/>
+        <w:rPr>
+          <w:rFonts w:eastAsiaTheme="minorHAnsi" w:cstheme="minorBidi"/>
+          <w:color w:val="auto"/>
+          <w:sz w:val="22"/>
+          <w:szCs w:val="22"/>
+        </w:rPr>
+      </w:pPr>
+      <w:r>
+        <w:rPr>
+          <w:rFonts w:eastAsiaTheme="minorHAnsi" w:cstheme="minorBidi"/>
+          <w:color w:val="auto"/>
+          <w:sz w:val="22"/>
+          <w:szCs w:val="22"/>
+        </w:rPr>
+        <w:t xml:space="preserve">Je sociale vaardigheden, zoals blijkt uit je interacties met Noah, zijn een teken van sterke communicatieve vaardigheden. Het zou geweldig zijn als je deze vaardigheden nog meer inzet voor </w:t>
+      </w:r>
+      <w:proofErr w:type="spellStart"/>
+      <w:r>
+        <w:rPr>
+          <w:rFonts w:eastAsiaTheme="minorHAnsi" w:cstheme="minorBidi"/>
+          <w:color w:val="auto"/>
+          <w:sz w:val="22"/>
+          <w:szCs w:val="22"/>
+        </w:rPr>
+        <w:t>projectgerelateerde</w:t>
+      </w:r>
+      <w:proofErr w:type="spellEnd"/>
+      <w:r>
+        <w:rPr>
+          <w:rFonts w:eastAsiaTheme="minorHAnsi" w:cstheme="minorBidi"/>
+          <w:color w:val="auto"/>
+          <w:sz w:val="22"/>
+          <w:szCs w:val="22"/>
+        </w:rPr>
+        <w:t xml:space="preserve"> communicatie, wat de teamdynamiek verder zou versterken.</w:t>
+      </w:r>
+    </w:p>
+    <w:p>
+      <w:pPr>
+        <w:pStyle w:val="Kop3"/>
+        <w:spacing w:before="240"/>
+      </w:pPr>
+      <w:r>
+        <w:t>Elmedin</w:t>
+      </w:r>
+      <w:r>
+        <w:t xml:space="preserve"> Arifi</w:t>
+      </w:r>
+      <w:r>
+        <w:t xml:space="preserve">, </w:t>
+      </w:r>
+    </w:p>
+    <w:p>
+      <w:pPr>
+        <w:pStyle w:val="Kop3"/>
+        <w:spacing w:before="240"/>
+        <w:rPr>
+          <w:rFonts w:eastAsiaTheme="minorHAnsi" w:cstheme="minorBidi"/>
+          <w:color w:val="auto"/>
+          <w:sz w:val="22"/>
+          <w:szCs w:val="22"/>
+        </w:rPr>
+      </w:pPr>
+      <w:r>
+        <w:rPr>
+          <w:rFonts w:eastAsiaTheme="minorHAnsi" w:cstheme="minorBidi"/>
+          <w:color w:val="auto"/>
+          <w:sz w:val="22"/>
+          <w:szCs w:val="22"/>
+        </w:rPr>
+        <w:t>Wanneer je aanwezig bent, breng je een uniek perspectief in. We moedigen je aan om deze waardevolle bijdragen vaker te delen door je aanwezigheid te vergroten, wat de communicatie binnen het team zal versterken.</w:t>
+      </w:r>
+    </w:p>
+    <w:p>
+      <w:pPr>
+        <w:pStyle w:val="Kop3"/>
+        <w:spacing w:before="240"/>
+      </w:pPr>
+      <w:r>
+        <w:t>Jesse</w:t>
+      </w:r>
+      <w:r>
+        <w:t xml:space="preserve"> van der Voet</w:t>
+      </w:r>
+      <w:r>
+        <w:t xml:space="preserve">, </w:t>
+      </w:r>
+    </w:p>
+    <w:p>
+      <w:r>
+        <w:t>J</w:t>
+      </w:r>
+      <w:r>
+        <w:t>e veelzijdige interesses tonen je brede vaardigheden. Door deze vaardigheden meer te focussen op ons project, kan je communicatie een rijke bron van inspiratie en innovatie zijn voor het team.</w:t>
+      </w:r>
+    </w:p>
+    <w:p>
+      <w:pPr>
+        <w:spacing w:after="200" w:line="240" w:lineRule="auto"/>
+        <w:rPr>
+          <w:rFonts w:cs="Calibri"/>
+          <w:i/>
+          <w:iCs/>
+          <w:sz w:val="24"/>
+          <w:szCs w:val="24"/>
+        </w:rPr>
+      </w:pPr>
+      <w:r>
+        <w:rPr>
+          <w:rFonts w:cs="Calibri"/>
+          <w:i/>
+          <w:iCs/>
+          <w:sz w:val="24"/>
+          <w:szCs w:val="24"/>
+        </w:rPr>
+        <w:t xml:space="preserve">Jesse van der Voet INF1-C </w:t>
+      </w:r>
+    </w:p>
+    <w:p>
+      <w:pPr>
+        <w:pStyle w:val="Kop3"/>
+        <w:spacing w:before="240"/>
+        <w:rPr>
+          <w:rFonts w:cs="Calibri"/>
+        </w:rPr>
+      </w:pPr>
+      <w:r>
+        <w:rPr>
+          <w:rFonts w:cs="Calibri"/>
+        </w:rPr>
+        <w:t>Daan,</w:t>
+      </w:r>
+    </w:p>
+    <w:p>
+      <w:pPr>
+        <w:rPr>
+          <w:rFonts w:cs="Calibri"/>
+        </w:rPr>
+      </w:pPr>
+      <w:r>
+        <w:rPr>
+          <w:rFonts w:cs="Calibri"/>
+        </w:rPr>
+        <w:t>Ik heb opgemerkt dat jij heel enthousiast werkt aan het project. Hier word Ik maar ook het team blij van. Omdat jij enthousiast werkt aan het project kunnen wij goed door werken. Ik hoop dat je dit blijft volhouden bij volgende projecten.</w:t>
+      </w:r>
+    </w:p>
+    <w:p>
+      <w:pPr>
+        <w:rPr>
+          <w:rFonts w:cs="Calibri"/>
+        </w:rPr>
+      </w:pPr>
+      <w:r>
+        <w:rPr>
+          <w:rFonts w:cs="Calibri"/>
+        </w:rPr>
+        <w:t>Deze periode heb Ik opgemerkt dat jij goed kan communiceren met het team. Ik word daarvan heel blij en kan goed verder werken aan de groepsopdrachten. Ik hoop dat jij dit blijft laten zien door de loop van dit project en de projecten hierna.</w:t>
+      </w:r>
+    </w:p>
+    <w:p>
+      <w:pPr>
+        <w:pStyle w:val="Kop3"/>
+        <w:spacing w:before="240"/>
+        <w:rPr>
+          <w:rFonts w:cs="Calibri"/>
+        </w:rPr>
+      </w:pPr>
+      <w:r>
+        <w:rPr>
+          <w:rFonts w:cs="Calibri"/>
+        </w:rPr>
+        <w:lastRenderedPageBreak/>
+        <w:t>Noah,</w:t>
+      </w:r>
+    </w:p>
+    <w:p>
+      <w:pPr>
+        <w:rPr>
+          <w:rFonts w:cs="Calibri"/>
+        </w:rPr>
+      </w:pPr>
+      <w:r>
+        <w:rPr>
+          <w:rFonts w:cs="Calibri"/>
+        </w:rPr>
+        <w:t>Ik heb gemerkt dat jij niet heel veel communiceert in de groep. Daardoor loopt er soms wat verwarring op bij de groep. Ik hoop dat je voortaan wat meer communiceert binnen de groep.</w:t>
+      </w:r>
+    </w:p>
+    <w:p>
+      <w:pPr>
+        <w:rPr>
+          <w:rFonts w:cs="Calibri"/>
+        </w:rPr>
+      </w:pPr>
+      <w:r>
+        <w:rPr>
+          <w:rFonts w:cs="Calibri"/>
+        </w:rPr>
+        <w:t>Het is mij opgevallen dat jij rustiger praat dan de rest van de groep. Daarom vind Ik dat jij een fijn persoon bent om mee te communiceren. Ik hoop dat je die eigenschap meeneemt voor de volgende periode.</w:t>
+      </w:r>
+    </w:p>
+    <w:p>
+      <w:pPr>
+        <w:pStyle w:val="Kop3"/>
+        <w:spacing w:before="240"/>
+        <w:rPr>
+          <w:rFonts w:cs="Calibri"/>
+        </w:rPr>
+      </w:pPr>
+      <w:r>
+        <w:rPr>
+          <w:rFonts w:cs="Calibri"/>
+        </w:rPr>
+        <w:t>Roy,</w:t>
+      </w:r>
+    </w:p>
+    <w:p>
+      <w:pPr>
+        <w:rPr>
+          <w:rFonts w:cs="Calibri"/>
+        </w:rPr>
+      </w:pPr>
+      <w:r>
+        <w:rPr>
+          <w:rFonts w:cs="Calibri"/>
+        </w:rPr>
+        <w:t>Ik heb gemerkt dat je regelmatig vroeg vertrekt of de neiging hebt om dat te doen tijdens de ateliers. Hierdoor krijg Ik het idee dat jij het project niet heel serieus neemt. Het zou op prijs worden gesteld als je in het vervolg wat langer aanwezig kunt blijven tijdens de ateliers.</w:t>
+      </w:r>
+    </w:p>
+    <w:p>
+      <w:pPr>
+        <w:rPr>
+          <w:rFonts w:cs="Calibri"/>
+        </w:rPr>
+      </w:pPr>
+      <w:r>
+        <w:rPr>
+          <w:rFonts w:cs="Calibri"/>
+        </w:rPr>
+        <w:t>Het is mij opgevallen dat jij een gezellig persoon bent die altijd wel een praatje met je kan maken. Daar word Ik blij van en wordt de sfeer in de groep ook positief van. Ik hoop dat je dit blijft laten zien in het volgende project.</w:t>
+      </w:r>
+    </w:p>
+    <w:p>
+      <w:pPr>
+        <w:pStyle w:val="Kop3"/>
+        <w:spacing w:before="240"/>
+        <w:rPr>
+          <w:rFonts w:cs="Calibri"/>
+        </w:rPr>
+      </w:pPr>
+      <w:r>
+        <w:rPr>
+          <w:rFonts w:cs="Calibri"/>
+        </w:rPr>
+        <w:t>Bram,</w:t>
+      </w:r>
+    </w:p>
+    <w:p>
+      <w:pPr>
+        <w:rPr>
+          <w:rFonts w:cs="Calibri"/>
+        </w:rPr>
+      </w:pPr>
+      <w:r>
+        <w:rPr>
+          <w:rFonts w:cs="Calibri"/>
+        </w:rPr>
+        <w:t xml:space="preserve">Ik heb opgemerkt dat jij bij de atelier lessen niet altijd </w:t>
+      </w:r>
+      <w:proofErr w:type="spellStart"/>
+      <w:r>
+        <w:rPr>
+          <w:rFonts w:cs="Calibri"/>
+        </w:rPr>
+        <w:t>aawezig</w:t>
+      </w:r>
+      <w:proofErr w:type="spellEnd"/>
+      <w:r>
+        <w:rPr>
+          <w:rFonts w:cs="Calibri"/>
+        </w:rPr>
+        <w:t xml:space="preserve"> bij de groep bent. Hierdoor krijg Ik het gevoel dat je de rol van projectleider niet heel serieus neemt. Voortaan zou Ik je graag wat meer aanwezig zien bij de groep.</w:t>
+      </w:r>
+    </w:p>
+    <w:p>
+      <w:pPr>
+        <w:rPr>
+          <w:rFonts w:cs="Calibri"/>
+        </w:rPr>
+      </w:pPr>
+      <w:r>
+        <w:rPr>
+          <w:rFonts w:cs="Calibri"/>
+        </w:rPr>
+        <w:t xml:space="preserve">Ik merk dat </w:t>
+      </w:r>
+      <w:proofErr w:type="spellStart"/>
+      <w:r>
+        <w:rPr>
+          <w:rFonts w:cs="Calibri"/>
+        </w:rPr>
+        <w:t>makelijk</w:t>
+      </w:r>
+      <w:proofErr w:type="spellEnd"/>
+      <w:r>
+        <w:rPr>
+          <w:rFonts w:cs="Calibri"/>
+        </w:rPr>
+        <w:t xml:space="preserve"> communiceert met opdrachtgevers/docenten. Hierdoor kan Ik maar ook onze groep verder werken. Ik zie dit graag terug in de volgende periode</w:t>
+      </w:r>
+    </w:p>
+    <w:p>
+      <w:pPr>
+        <w:rPr>
+          <w:rFonts w:cs="Calibri"/>
+        </w:rPr>
+      </w:pPr>
+    </w:p>
+    <w:p>
+      <w:pPr>
+        <w:pStyle w:val="Kop3"/>
+        <w:spacing w:before="240"/>
+        <w:rPr>
+          <w:rFonts w:cs="Calibri"/>
+        </w:rPr>
+      </w:pPr>
+      <w:r>
+        <w:rPr>
+          <w:rFonts w:cs="Calibri"/>
+        </w:rPr>
+        <w:t xml:space="preserve">Lucas, </w:t>
+      </w:r>
+    </w:p>
+    <w:p>
+      <w:pPr>
+        <w:rPr>
+          <w:rFonts w:cs="Calibri"/>
+        </w:rPr>
+      </w:pPr>
+      <w:r>
+        <w:rPr>
+          <w:rFonts w:cs="Calibri"/>
+        </w:rPr>
+        <w:t xml:space="preserve"> Het is mij opgevallen dat jij vaak afgeleid </w:t>
+      </w:r>
+      <w:proofErr w:type="spellStart"/>
+      <w:r>
+        <w:rPr>
+          <w:rFonts w:cs="Calibri"/>
+        </w:rPr>
+        <w:t>bent.Hierdoor</w:t>
+      </w:r>
+      <w:proofErr w:type="spellEnd"/>
+      <w:r>
+        <w:rPr>
+          <w:rFonts w:cs="Calibri"/>
+        </w:rPr>
+        <w:t xml:space="preserve"> krijg Ik het gevoel dat je niet mee werkt aan het project. IK zou graag willen zien dat je wat meer energie steekt aan het project.</w:t>
+      </w:r>
+    </w:p>
+    <w:p>
+      <w:pPr>
+        <w:rPr>
+          <w:rFonts w:cs="Calibri"/>
+        </w:rPr>
+      </w:pPr>
+      <w:r>
+        <w:rPr>
+          <w:rFonts w:cs="Calibri"/>
+        </w:rPr>
+        <w:t>Ik merk dat jij het helemaal niet erg vindt om naar iemand te luisteren. Hierdoor vind Ik dat jij een waardevolle toevoeging bent tot onze groep. Ik hoop dat jij jezelf blijft en dit ook laat zien wanneer er problemen zijn in de groep.</w:t>
+      </w:r>
+    </w:p>
+    <w:p>
+      <w:pPr>
+        <w:pStyle w:val="Kop3"/>
+        <w:spacing w:before="240"/>
+        <w:rPr>
+          <w:rFonts w:cs="Calibri"/>
+        </w:rPr>
+      </w:pPr>
+      <w:r>
+        <w:rPr>
+          <w:rFonts w:cs="Calibri"/>
+        </w:rPr>
+        <w:t xml:space="preserve">Elmedin, </w:t>
+      </w:r>
+    </w:p>
+    <w:p>
+      <w:r>
+        <w:t>Het is mij opgemerkt dat jij soms wel is afwezig bent bij groepslessen. Hierdoor kunnen wij als groep soms niet verder werken. Ik hoop voortaan dat je vaker aanwezig bent.</w:t>
+      </w:r>
+    </w:p>
+    <w:p>
+      <w:r>
+        <w:t xml:space="preserve">Het is mij opgevallen dat jij een hele </w:t>
+      </w:r>
+      <w:proofErr w:type="spellStart"/>
+      <w:r>
+        <w:t>social</w:t>
+      </w:r>
+      <w:proofErr w:type="spellEnd"/>
+      <w:r>
+        <w:t xml:space="preserve"> persoon bent die ook graag connecties legt met andere collega’s. Ik krijg dan het gevoel dat jij graag met mensen samenwerkt. Hierdoor kan Ik ook goed netwerken met andere collega’s. Ik zie dit graag terug i volgende periodes.</w:t>
+      </w:r>
+    </w:p>
+    <w:p>
+      <w:pPr>
+        <w:spacing w:after="200" w:line="240" w:lineRule="auto"/>
+      </w:pPr>
+    </w:p>
     <w:sectPr>
-      <w:pgSz w:w="12240" w:h="15840"/>
-      <w:pgMar w:top="1452" w:right="1456" w:bottom="1648" w:left="1440" w:header="720" w:footer="720" w:gutter="0"/>
-      <w:cols w:space="720"/>
+      <w:pgSz w:w="11906" w:h="16838"/>
+      <w:pgMar w:top="1440" w:right="1440" w:bottom="1440" w:left="1440" w:header="708" w:footer="708" w:gutter="0"/>
+      <w:cols w:space="708"/>
+      <w:docGrid w:linePitch="360"/>
     </w:sectPr>
   </w:body>
 </w:document>
@@ -1444,11 +4495,11 @@
   <w:docDefaults>
     <w:rPrDefault>
       <w:rPr>
-        <w:rFonts w:asciiTheme="minorHAnsi" w:eastAsiaTheme="minorEastAsia" w:hAnsiTheme="minorHAnsi" w:cstheme="minorBidi"/>
+        <w:rFonts w:asciiTheme="minorHAnsi" w:eastAsiaTheme="minorHAnsi" w:hAnsiTheme="minorHAnsi" w:cstheme="minorBidi"/>
         <w:kern w:val="2"/>
         <w:sz w:val="22"/>
         <w:szCs w:val="22"/>
-        <w:lang w:val="en-NL" w:eastAsia="en-NL" w:bidi="ar-SA"/>
+        <w:lang w:val="nl-NL" w:eastAsia="en-US" w:bidi="ar-SA"/>
         <w14:ligatures w14:val="standardContextual"/>
       </w:rPr>
     </w:rPrDefault>
@@ -1839,56 +4890,84 @@
   <w:style w:type="paragraph" w:default="1" w:styleId="Standaard">
     <w:name w:val="Normal"/>
     <w:qFormat/>
+    <w:rsid w:val="00140D1A"/>
     <w:pPr>
-      <w:ind w:left="10" w:hanging="10"/>
+      <w:spacing w:line="254" w:lineRule="auto"/>
     </w:pPr>
     <w:rPr>
-      <w:rFonts w:ascii="Arial" w:eastAsia="Arial" w:hAnsi="Arial" w:cs="Arial"/>
-      <w:color w:val="000000"/>
-      <w:sz w:val="24"/>
+      <w:kern w:val="0"/>
+      <w14:ligatures w14:val="none"/>
     </w:rPr>
   </w:style>
   <w:style w:type="paragraph" w:styleId="Kop1">
     <w:name w:val="heading 1"/>
+    <w:basedOn w:val="Standaard"/>
     <w:next w:val="Standaard"/>
     <w:link w:val="Kop1Char"/>
     <w:uiPriority w:val="9"/>
     <w:qFormat/>
+    <w:rsid w:val="00140D1A"/>
     <w:pPr>
       <w:keepNext/>
       <w:keepLines/>
-      <w:spacing w:after="161"/>
-      <w:ind w:left="21" w:hanging="10"/>
-      <w:jc w:val="center"/>
+      <w:spacing w:before="360" w:after="80" w:line="256" w:lineRule="auto"/>
       <w:outlineLvl w:val="0"/>
     </w:pPr>
     <w:rPr>
-      <w:rFonts w:ascii="Arial" w:eastAsia="Arial" w:hAnsi="Arial" w:cs="Arial"/>
-      <w:b/>
-      <w:color w:val="000000"/>
-      <w:sz w:val="32"/>
+      <w:rFonts w:asciiTheme="majorHAnsi" w:eastAsiaTheme="majorEastAsia" w:hAnsiTheme="majorHAnsi" w:cstheme="majorBidi"/>
+      <w:color w:val="2F5496" w:themeColor="accent1" w:themeShade="BF"/>
+      <w:kern w:val="2"/>
+      <w:sz w:val="40"/>
+      <w:szCs w:val="40"/>
+      <w14:ligatures w14:val="standardContextual"/>
     </w:rPr>
   </w:style>
   <w:style w:type="paragraph" w:styleId="Kop2">
     <w:name w:val="heading 2"/>
+    <w:basedOn w:val="Standaard"/>
     <w:next w:val="Standaard"/>
     <w:link w:val="Kop2Char"/>
     <w:uiPriority w:val="9"/>
+    <w:semiHidden/>
     <w:unhideWhenUsed/>
     <w:qFormat/>
+    <w:rsid w:val="00622FEE"/>
     <w:pPr>
       <w:keepNext/>
       <w:keepLines/>
-      <w:spacing w:after="159"/>
-      <w:ind w:left="10" w:hanging="10"/>
+      <w:spacing w:before="40" w:after="0"/>
       <w:outlineLvl w:val="1"/>
     </w:pPr>
     <w:rPr>
-      <w:rFonts w:ascii="Arial" w:eastAsia="Arial" w:hAnsi="Arial" w:cs="Arial"/>
-      <w:b/>
-      <w:color w:val="000000"/>
-      <w:sz w:val="24"/>
-      <w:u w:val="single" w:color="000000"/>
+      <w:rFonts w:asciiTheme="majorHAnsi" w:eastAsiaTheme="majorEastAsia" w:hAnsiTheme="majorHAnsi" w:cstheme="majorBidi"/>
+      <w:color w:val="2F5496" w:themeColor="accent1" w:themeShade="BF"/>
+      <w:sz w:val="26"/>
+      <w:szCs w:val="26"/>
+    </w:rPr>
+  </w:style>
+  <w:style w:type="paragraph" w:styleId="Kop3">
+    <w:name w:val="heading 3"/>
+    <w:basedOn w:val="Standaard"/>
+    <w:next w:val="Standaard"/>
+    <w:link w:val="Kop3Char"/>
+    <w:uiPriority w:val="9"/>
+    <w:semiHidden/>
+    <w:unhideWhenUsed/>
+    <w:qFormat/>
+    <w:rsid w:val="00140D1A"/>
+    <w:pPr>
+      <w:keepNext/>
+      <w:keepLines/>
+      <w:spacing w:before="160" w:after="80" w:line="256" w:lineRule="auto"/>
+      <w:outlineLvl w:val="2"/>
+    </w:pPr>
+    <w:rPr>
+      <w:rFonts w:eastAsiaTheme="majorEastAsia" w:cstheme="majorBidi"/>
+      <w:color w:val="2F5496" w:themeColor="accent1" w:themeShade="BF"/>
+      <w:kern w:val="2"/>
+      <w:sz w:val="28"/>
+      <w:szCs w:val="28"/>
+      <w14:ligatures w14:val="standardContextual"/>
     </w:rPr>
   </w:style>
   <w:style w:type="character" w:default="1" w:styleId="Standaardalinea-lettertype">
@@ -1918,32 +4997,54 @@
     <w:semiHidden/>
     <w:unhideWhenUsed/>
   </w:style>
+  <w:style w:type="character" w:customStyle="1" w:styleId="Kop1Char">
+    <w:name w:val="Kop 1 Char"/>
+    <w:basedOn w:val="Standaardalinea-lettertype"/>
+    <w:link w:val="Kop1"/>
+    <w:uiPriority w:val="9"/>
+    <w:rsid w:val="00140D1A"/>
+    <w:rPr>
+      <w:rFonts w:asciiTheme="majorHAnsi" w:eastAsiaTheme="majorEastAsia" w:hAnsiTheme="majorHAnsi" w:cstheme="majorBidi"/>
+      <w:color w:val="2F5496" w:themeColor="accent1" w:themeShade="BF"/>
+      <w:sz w:val="40"/>
+      <w:szCs w:val="40"/>
+    </w:rPr>
+  </w:style>
+  <w:style w:type="character" w:customStyle="1" w:styleId="Kop3Char">
+    <w:name w:val="Kop 3 Char"/>
+    <w:basedOn w:val="Standaardalinea-lettertype"/>
+    <w:link w:val="Kop3"/>
+    <w:uiPriority w:val="9"/>
+    <w:semiHidden/>
+    <w:rsid w:val="00140D1A"/>
+    <w:rPr>
+      <w:rFonts w:eastAsiaTheme="majorEastAsia" w:cstheme="majorBidi"/>
+      <w:color w:val="2F5496" w:themeColor="accent1" w:themeShade="BF"/>
+      <w:sz w:val="28"/>
+      <w:szCs w:val="28"/>
+    </w:rPr>
+  </w:style>
   <w:style w:type="character" w:customStyle="1" w:styleId="Kop2Char">
     <w:name w:val="Kop 2 Char"/>
+    <w:basedOn w:val="Standaardalinea-lettertype"/>
     <w:link w:val="Kop2"/>
+    <w:uiPriority w:val="9"/>
+    <w:semiHidden/>
+    <w:rsid w:val="00622FEE"/>
     <w:rPr>
-      <w:rFonts w:ascii="Arial" w:eastAsia="Arial" w:hAnsi="Arial" w:cs="Arial"/>
-      <w:b/>
-      <w:color w:val="000000"/>
-      <w:sz w:val="24"/>
-      <w:u w:val="single" w:color="000000"/>
-    </w:rPr>
-  </w:style>
-  <w:style w:type="character" w:customStyle="1" w:styleId="Kop1Char">
-    <w:name w:val="Kop 1 Char"/>
-    <w:link w:val="Kop1"/>
-    <w:rPr>
-      <w:rFonts w:ascii="Arial" w:eastAsia="Arial" w:hAnsi="Arial" w:cs="Arial"/>
-      <w:b/>
-      <w:color w:val="000000"/>
-      <w:sz w:val="32"/>
+      <w:rFonts w:asciiTheme="majorHAnsi" w:eastAsiaTheme="majorEastAsia" w:hAnsiTheme="majorHAnsi" w:cstheme="majorBidi"/>
+      <w:color w:val="2F5496" w:themeColor="accent1" w:themeShade="BF"/>
+      <w:kern w:val="0"/>
+      <w:sz w:val="26"/>
+      <w:szCs w:val="26"/>
+      <w14:ligatures w14:val="none"/>
     </w:rPr>
   </w:style>
 </w:styles>
 </file>
 
 <file path=word/theme/theme1.xml><?xml version="1.0" encoding="utf-8"?>
-<a:theme xmlns:a="http://schemas.openxmlformats.org/drawingml/2006/main" name="Kantoorthema">
+<a:theme xmlns:a="http://schemas.openxmlformats.org/drawingml/2006/main" name="Office Theme">
   <a:themeElements>
     <a:clrScheme name="Office">
       <a:dk1>

</xml_diff>